<commit_message>
respaldo de archivos del curso 01032021
</commit_message>
<xml_diff>
--- a/DiagramasDeFlujo2_Jayaro_Alvarez_EduardoEnrique_1TSM1.docx
+++ b/DiagramasDeFlujo2_Jayaro_Alvarez_EduardoEnrique_1TSM1.docx
@@ -2,9 +2,3435 @@
 <file path=word/document.xml><?xml version="1.0" encoding="utf-8"?>
 <w:document xmlns:wpc="http://schemas.microsoft.com/office/word/2010/wordprocessingCanvas" xmlns:cx="http://schemas.microsoft.com/office/drawing/2014/chartex" xmlns:cx1="http://schemas.microsoft.com/office/drawing/2015/9/8/chartex" xmlns:cx2="http://schemas.microsoft.com/office/drawing/2015/10/21/chartex" xmlns:cx3="http://schemas.microsoft.com/office/drawing/2016/5/9/chartex" xmlns:cx4="http://schemas.microsoft.com/office/drawing/2016/5/10/chartex" xmlns:cx5="http://schemas.microsoft.com/office/drawing/2016/5/11/chartex" xmlns:cx6="http://schemas.microsoft.com/office/drawing/2016/5/12/chartex" xmlns:cx7="http://schemas.microsoft.com/office/drawing/2016/5/13/chartex" xmlns:cx8="http://schemas.microsoft.com/office/drawing/2016/5/14/chartex" xmlns:mc="http://schemas.openxmlformats.org/markup-compatibility/2006" xmlns:aink="http://schemas.microsoft.com/office/drawing/2016/ink" xmlns:am3d="http://schemas.microsoft.com/office/drawing/2017/model3d" xmlns:o="urn:schemas-microsoft-com:office:office" xmlns:r="http://schemas.openxmlformats.org/officeDocument/2006/relationships" xmlns:m="http://schemas.openxmlformats.org/officeDocument/2006/math" xmlns:v="urn:schemas-microsoft-com:vml" xmlns:wp14="http://schemas.microsoft.com/office/word/2010/wordprocessingDrawing" xmlns:wp="http://schemas.openxmlformats.org/drawingml/2006/wordprocessingDrawing" xmlns:w10="urn:schemas-microsoft-com:office:word" xmlns:w="http://schemas.openxmlformats.org/wordprocessingml/2006/main" xmlns:w14="http://schemas.microsoft.com/office/word/2010/wordml" xmlns:w15="http://schemas.microsoft.com/office/word/2012/wordml" xmlns:w16cex="http://schemas.microsoft.com/office/word/2018/wordml/cex" xmlns:w16cid="http://schemas.microsoft.com/office/word/2016/wordml/cid" xmlns:w16="http://schemas.microsoft.com/office/word/2018/wordml" xmlns:w16se="http://schemas.microsoft.com/office/word/2015/wordml/symex" xmlns:wpg="http://schemas.microsoft.com/office/word/2010/wordprocessingGroup" xmlns:wpi="http://schemas.microsoft.com/office/word/2010/wordprocessingInk" xmlns:wne="http://schemas.microsoft.com/office/word/2006/wordml" xmlns:wps="http://schemas.microsoft.com/office/word/2010/wordprocessingShape" mc:Ignorable="w14 w15 w16se w16cid w16 w16cex wp14">
   <w:body>
+    <w:p>
+      <w:pPr>
+        <w:spacing w:after="0" w:line="240" w:lineRule="auto"/>
+        <w:rPr>
+          <w:rFonts w:ascii="Arial" w:hAnsi="Arial" w:cs="Arial"/>
+          <w:color w:val="3C4043"/>
+          <w:spacing w:val="3"/>
+          <w:sz w:val="21"/>
+          <w:szCs w:val="21"/>
+        </w:rPr>
+      </w:pPr>
+      <w:r>
+        <w:rPr>
+          <w:rFonts w:ascii="Arial" w:hAnsi="Arial" w:cs="Arial"/>
+          <w:color w:val="3C4043"/>
+          <w:spacing w:val="3"/>
+          <w:sz w:val="21"/>
+          <w:szCs w:val="21"/>
+        </w:rPr>
+        <w:t>Ejercicio #1 Considere un lavado de autos. Se desea calcular el total a pagar por un día de un empleado que cobra en función del número de autos lavados. Por cada auto pequeño que haya lavado, recibe $20 pesos y por cada auto grande $40, además de que tiene un sueldo base al día de $100. Es decir, incluso aunque no lavará ningún auto recibiría esos $100. (3 puntos).</w:t>
+      </w:r>
+    </w:p>
+    <w:p>
+      <w:pPr>
+        <w:spacing w:after="0" w:line="240" w:lineRule="auto"/>
+        <w:rPr>
+          <w:rFonts w:ascii="Arial" w:hAnsi="Arial" w:cs="Arial"/>
+          <w:color w:val="3C4043"/>
+          <w:spacing w:val="3"/>
+          <w:sz w:val="21"/>
+          <w:szCs w:val="21"/>
+        </w:rPr>
+      </w:pPr>
+    </w:p>
+    <w:tbl>
+      <w:tblPr>
+        <w:tblW w:w="8359" w:type="dxa"/>
+        <w:tblBorders>
+          <w:top w:val="single" w:sz="4" w:space="0" w:color="000000"/>
+          <w:left w:val="single" w:sz="4" w:space="0" w:color="000000"/>
+          <w:bottom w:val="single" w:sz="4" w:space="0" w:color="000000"/>
+          <w:right w:val="single" w:sz="4" w:space="0" w:color="000000"/>
+          <w:insideH w:val="single" w:sz="4" w:space="0" w:color="000000"/>
+          <w:insideV w:val="single" w:sz="4" w:space="0" w:color="000000"/>
+        </w:tblBorders>
+        <w:tblLayout w:type="fixed"/>
+        <w:tblLook w:val="0400" w:firstRow="0" w:lastRow="0" w:firstColumn="0" w:lastColumn="0" w:noHBand="0" w:noVBand="1"/>
+      </w:tblPr>
+      <w:tblGrid>
+        <w:gridCol w:w="1271"/>
+        <w:gridCol w:w="5954"/>
+        <w:gridCol w:w="1134"/>
+      </w:tblGrid>
+      <w:tr>
+        <w:trPr>
+          <w:trHeight w:val="300"/>
+        </w:trPr>
+        <w:tc>
+          <w:tcPr>
+            <w:tcW w:w="1271" w:type="dxa"/>
+            <w:tcBorders>
+              <w:top w:val="single" w:sz="4" w:space="0" w:color="000000"/>
+              <w:left w:val="single" w:sz="4" w:space="0" w:color="000000"/>
+              <w:bottom w:val="single" w:sz="4" w:space="0" w:color="000000"/>
+              <w:right w:val="single" w:sz="4" w:space="0" w:color="000000"/>
+            </w:tcBorders>
+            <w:hideMark/>
+          </w:tcPr>
+          <w:p>
+            <w:pPr>
+              <w:spacing w:after="0" w:line="240" w:lineRule="auto"/>
+              <w:rPr>
+                <w:rFonts w:ascii="Arial" w:hAnsi="Arial" w:cs="Arial"/>
+                <w:b/>
+                <w:bCs/>
+                <w:color w:val="3C4043"/>
+                <w:spacing w:val="3"/>
+                <w:sz w:val="21"/>
+                <w:szCs w:val="21"/>
+              </w:rPr>
+            </w:pPr>
+            <w:bookmarkStart w:id="0" w:name="_Hlk62761574"/>
+            <w:r>
+              <w:rPr>
+                <w:rFonts w:ascii="Arial" w:hAnsi="Arial" w:cs="Arial"/>
+                <w:b/>
+                <w:bCs/>
+                <w:color w:val="3C4043"/>
+                <w:spacing w:val="3"/>
+                <w:sz w:val="21"/>
+                <w:szCs w:val="21"/>
+              </w:rPr>
+              <w:t>ENTRADA</w:t>
+            </w:r>
+          </w:p>
+        </w:tc>
+        <w:tc>
+          <w:tcPr>
+            <w:tcW w:w="5954" w:type="dxa"/>
+            <w:tcBorders>
+              <w:top w:val="single" w:sz="4" w:space="0" w:color="000000"/>
+              <w:left w:val="single" w:sz="4" w:space="0" w:color="000000"/>
+              <w:bottom w:val="single" w:sz="4" w:space="0" w:color="000000"/>
+              <w:right w:val="single" w:sz="4" w:space="0" w:color="000000"/>
+            </w:tcBorders>
+            <w:hideMark/>
+          </w:tcPr>
+          <w:p>
+            <w:pPr>
+              <w:spacing w:after="0" w:line="240" w:lineRule="auto"/>
+              <w:jc w:val="center"/>
+              <w:rPr>
+                <w:rFonts w:ascii="Arial" w:hAnsi="Arial" w:cs="Arial"/>
+                <w:b/>
+                <w:bCs/>
+                <w:color w:val="3C4043"/>
+                <w:spacing w:val="3"/>
+                <w:sz w:val="21"/>
+                <w:szCs w:val="21"/>
+              </w:rPr>
+            </w:pPr>
+            <w:r>
+              <w:rPr>
+                <w:rFonts w:ascii="Arial" w:hAnsi="Arial" w:cs="Arial"/>
+                <w:b/>
+                <w:bCs/>
+                <w:color w:val="3C4043"/>
+                <w:spacing w:val="3"/>
+                <w:sz w:val="21"/>
+                <w:szCs w:val="21"/>
+              </w:rPr>
+              <w:t>PROCESO</w:t>
+            </w:r>
+          </w:p>
+        </w:tc>
+        <w:tc>
+          <w:tcPr>
+            <w:tcW w:w="1134" w:type="dxa"/>
+            <w:tcBorders>
+              <w:top w:val="single" w:sz="4" w:space="0" w:color="000000"/>
+              <w:left w:val="single" w:sz="4" w:space="0" w:color="000000"/>
+              <w:bottom w:val="single" w:sz="4" w:space="0" w:color="000000"/>
+              <w:right w:val="single" w:sz="4" w:space="0" w:color="000000"/>
+            </w:tcBorders>
+            <w:hideMark/>
+          </w:tcPr>
+          <w:p>
+            <w:pPr>
+              <w:spacing w:after="0" w:line="240" w:lineRule="auto"/>
+              <w:rPr>
+                <w:rFonts w:ascii="Arial" w:hAnsi="Arial" w:cs="Arial"/>
+                <w:b/>
+                <w:bCs/>
+                <w:color w:val="3C4043"/>
+                <w:spacing w:val="3"/>
+                <w:sz w:val="21"/>
+                <w:szCs w:val="21"/>
+              </w:rPr>
+            </w:pPr>
+            <w:r>
+              <w:rPr>
+                <w:rFonts w:ascii="Arial" w:hAnsi="Arial" w:cs="Arial"/>
+                <w:b/>
+                <w:bCs/>
+                <w:color w:val="3C4043"/>
+                <w:spacing w:val="3"/>
+                <w:sz w:val="21"/>
+                <w:szCs w:val="21"/>
+              </w:rPr>
+              <w:t>SALIDA</w:t>
+            </w:r>
+          </w:p>
+        </w:tc>
+      </w:tr>
+      <w:tr>
+        <w:trPr>
+          <w:trHeight w:val="1001"/>
+        </w:trPr>
+        <w:tc>
+          <w:tcPr>
+            <w:tcW w:w="1271" w:type="dxa"/>
+            <w:tcBorders>
+              <w:top w:val="single" w:sz="4" w:space="0" w:color="000000"/>
+              <w:left w:val="single" w:sz="4" w:space="0" w:color="000000"/>
+              <w:bottom w:val="single" w:sz="4" w:space="0" w:color="000000"/>
+              <w:right w:val="single" w:sz="4" w:space="0" w:color="000000"/>
+            </w:tcBorders>
+          </w:tcPr>
+          <w:p>
+            <w:pPr>
+              <w:spacing w:after="0" w:line="240" w:lineRule="auto"/>
+              <w:jc w:val="center"/>
+              <w:rPr>
+                <w:rFonts w:ascii="Arial" w:hAnsi="Arial" w:cs="Arial"/>
+                <w:color w:val="3C4043"/>
+                <w:spacing w:val="3"/>
+                <w:sz w:val="21"/>
+                <w:szCs w:val="21"/>
+              </w:rPr>
+            </w:pPr>
+            <w:r>
+              <w:rPr>
+                <w:rFonts w:ascii="Arial" w:hAnsi="Arial" w:cs="Arial"/>
+                <w:color w:val="3C4043"/>
+                <w:spacing w:val="3"/>
+                <w:sz w:val="21"/>
+                <w:szCs w:val="21"/>
+              </w:rPr>
+              <w:t>p</w:t>
+            </w:r>
+            <w:r>
+              <w:rPr>
+                <w:rFonts w:ascii="Arial" w:hAnsi="Arial" w:cs="Arial"/>
+                <w:color w:val="3C4043"/>
+                <w:spacing w:val="3"/>
+                <w:sz w:val="21"/>
+                <w:szCs w:val="21"/>
+              </w:rPr>
+              <w:t>Car</w:t>
+            </w:r>
+          </w:p>
+          <w:p>
+            <w:pPr>
+              <w:spacing w:after="0" w:line="240" w:lineRule="auto"/>
+              <w:jc w:val="center"/>
+              <w:rPr>
+                <w:rFonts w:ascii="Arial" w:hAnsi="Arial" w:cs="Arial"/>
+                <w:color w:val="3C4043"/>
+                <w:spacing w:val="3"/>
+                <w:sz w:val="21"/>
+                <w:szCs w:val="21"/>
+              </w:rPr>
+            </w:pPr>
+            <w:r>
+              <w:rPr>
+                <w:rFonts w:ascii="Arial" w:hAnsi="Arial" w:cs="Arial"/>
+                <w:color w:val="3C4043"/>
+                <w:spacing w:val="3"/>
+                <w:sz w:val="21"/>
+                <w:szCs w:val="21"/>
+              </w:rPr>
+              <w:t>g</w:t>
+            </w:r>
+            <w:r>
+              <w:rPr>
+                <w:rFonts w:ascii="Arial" w:hAnsi="Arial" w:cs="Arial"/>
+                <w:color w:val="3C4043"/>
+                <w:spacing w:val="3"/>
+                <w:sz w:val="21"/>
+                <w:szCs w:val="21"/>
+              </w:rPr>
+              <w:t>Car</w:t>
+            </w:r>
+          </w:p>
+        </w:tc>
+        <w:tc>
+          <w:tcPr>
+            <w:tcW w:w="5954" w:type="dxa"/>
+            <w:tcBorders>
+              <w:top w:val="single" w:sz="4" w:space="0" w:color="000000"/>
+              <w:left w:val="single" w:sz="4" w:space="0" w:color="000000"/>
+              <w:bottom w:val="single" w:sz="4" w:space="0" w:color="000000"/>
+              <w:right w:val="single" w:sz="4" w:space="0" w:color="000000"/>
+            </w:tcBorders>
+          </w:tcPr>
+          <w:p>
+            <w:pPr>
+              <w:spacing w:after="0" w:line="240" w:lineRule="auto"/>
+              <w:jc w:val="center"/>
+              <w:rPr>
+                <w:rFonts w:ascii="Arial" w:hAnsi="Arial" w:cs="Arial"/>
+                <w:color w:val="3C4043"/>
+                <w:spacing w:val="3"/>
+                <w:sz w:val="21"/>
+                <w:szCs w:val="21"/>
+              </w:rPr>
+            </w:pPr>
+            <w:r>
+              <w:rPr>
+                <w:rFonts w:ascii="Arial" w:hAnsi="Arial" w:cs="Arial"/>
+                <w:color w:val="3C4043"/>
+                <w:spacing w:val="3"/>
+                <w:sz w:val="21"/>
+                <w:szCs w:val="21"/>
+              </w:rPr>
+              <w:t>p</w:t>
+            </w:r>
+            <w:r>
+              <w:rPr>
+                <w:rFonts w:ascii="Arial" w:hAnsi="Arial" w:cs="Arial"/>
+                <w:color w:val="3C4043"/>
+                <w:spacing w:val="3"/>
+                <w:sz w:val="21"/>
+                <w:szCs w:val="21"/>
+              </w:rPr>
+              <w:t>P</w:t>
+            </w:r>
+            <w:r>
+              <w:rPr>
+                <w:rFonts w:ascii="Arial" w:hAnsi="Arial" w:cs="Arial"/>
+                <w:color w:val="3C4043"/>
+                <w:spacing w:val="3"/>
+                <w:sz w:val="21"/>
+                <w:szCs w:val="21"/>
+              </w:rPr>
+              <w:t xml:space="preserve">car </w:t>
+            </w:r>
+            <w:r>
+              <w:rPr>
+                <w:rFonts w:ascii="Arial" w:hAnsi="Arial" w:cs="Arial"/>
+                <w:color w:val="3C4043"/>
+                <w:spacing w:val="3"/>
+                <w:sz w:val="21"/>
+                <w:szCs w:val="21"/>
+              </w:rPr>
+              <w:t>&lt;-</w:t>
+            </w:r>
+            <w:r>
+              <w:rPr>
+                <w:rFonts w:ascii="Arial" w:hAnsi="Arial" w:cs="Arial"/>
+                <w:color w:val="3C4043"/>
+                <w:spacing w:val="3"/>
+                <w:sz w:val="21"/>
+                <w:szCs w:val="21"/>
+              </w:rPr>
+              <w:t xml:space="preserve"> 20</w:t>
+            </w:r>
+          </w:p>
+          <w:p>
+            <w:pPr>
+              <w:spacing w:after="0" w:line="240" w:lineRule="auto"/>
+              <w:jc w:val="center"/>
+              <w:rPr>
+                <w:rFonts w:ascii="Arial" w:hAnsi="Arial" w:cs="Arial"/>
+                <w:color w:val="3C4043"/>
+                <w:spacing w:val="3"/>
+                <w:sz w:val="21"/>
+                <w:szCs w:val="21"/>
+              </w:rPr>
+            </w:pPr>
+            <w:r>
+              <w:rPr>
+                <w:rFonts w:ascii="Arial" w:hAnsi="Arial" w:cs="Arial"/>
+                <w:color w:val="3C4043"/>
+                <w:spacing w:val="3"/>
+                <w:sz w:val="21"/>
+                <w:szCs w:val="21"/>
+              </w:rPr>
+              <w:t>p</w:t>
+            </w:r>
+            <w:r>
+              <w:rPr>
+                <w:rFonts w:ascii="Arial" w:hAnsi="Arial" w:cs="Arial"/>
+                <w:color w:val="3C4043"/>
+                <w:spacing w:val="3"/>
+                <w:sz w:val="21"/>
+                <w:szCs w:val="21"/>
+              </w:rPr>
+              <w:t>G</w:t>
+            </w:r>
+            <w:r>
+              <w:rPr>
+                <w:rFonts w:ascii="Arial" w:hAnsi="Arial" w:cs="Arial"/>
+                <w:color w:val="3C4043"/>
+                <w:spacing w:val="3"/>
+                <w:sz w:val="21"/>
+                <w:szCs w:val="21"/>
+              </w:rPr>
+              <w:t xml:space="preserve">car </w:t>
+            </w:r>
+            <w:r>
+              <w:rPr>
+                <w:rFonts w:ascii="Arial" w:hAnsi="Arial" w:cs="Arial"/>
+                <w:color w:val="3C4043"/>
+                <w:spacing w:val="3"/>
+                <w:sz w:val="21"/>
+                <w:szCs w:val="21"/>
+              </w:rPr>
+              <w:t>&lt;-</w:t>
+            </w:r>
+            <w:r>
+              <w:rPr>
+                <w:rFonts w:ascii="Arial" w:hAnsi="Arial" w:cs="Arial"/>
+                <w:color w:val="3C4043"/>
+                <w:spacing w:val="3"/>
+                <w:sz w:val="21"/>
+                <w:szCs w:val="21"/>
+              </w:rPr>
+              <w:t xml:space="preserve"> 40</w:t>
+            </w:r>
+          </w:p>
+          <w:p>
+            <w:pPr>
+              <w:spacing w:after="0" w:line="240" w:lineRule="auto"/>
+              <w:jc w:val="center"/>
+              <w:rPr>
+                <w:rFonts w:ascii="Arial" w:hAnsi="Arial" w:cs="Arial"/>
+                <w:color w:val="3C4043"/>
+                <w:spacing w:val="3"/>
+                <w:sz w:val="21"/>
+                <w:szCs w:val="21"/>
+              </w:rPr>
+            </w:pPr>
+            <w:r>
+              <w:rPr>
+                <w:rFonts w:ascii="Arial" w:hAnsi="Arial" w:cs="Arial"/>
+                <w:color w:val="3C4043"/>
+                <w:spacing w:val="3"/>
+                <w:sz w:val="21"/>
+                <w:szCs w:val="21"/>
+              </w:rPr>
+              <w:t xml:space="preserve">salario </w:t>
+            </w:r>
+            <w:r>
+              <w:rPr>
+                <w:rFonts w:ascii="Arial" w:hAnsi="Arial" w:cs="Arial"/>
+                <w:color w:val="3C4043"/>
+                <w:spacing w:val="3"/>
+                <w:sz w:val="21"/>
+                <w:szCs w:val="21"/>
+              </w:rPr>
+              <w:t>&lt;-</w:t>
+            </w:r>
+            <w:r>
+              <w:rPr>
+                <w:rFonts w:ascii="Arial" w:hAnsi="Arial" w:cs="Arial"/>
+                <w:color w:val="3C4043"/>
+                <w:spacing w:val="3"/>
+                <w:sz w:val="21"/>
+                <w:szCs w:val="21"/>
+              </w:rPr>
+              <w:t xml:space="preserve"> 100</w:t>
+            </w:r>
+          </w:p>
+          <w:p>
+            <w:pPr>
+              <w:spacing w:after="0" w:line="240" w:lineRule="auto"/>
+              <w:jc w:val="center"/>
+              <w:rPr>
+                <w:rFonts w:ascii="Arial" w:hAnsi="Arial" w:cs="Arial"/>
+                <w:b/>
+                <w:bCs/>
+                <w:color w:val="3C4043"/>
+                <w:spacing w:val="3"/>
+                <w:sz w:val="21"/>
+                <w:szCs w:val="21"/>
+              </w:rPr>
+            </w:pPr>
+            <w:r>
+              <w:rPr>
+                <w:rFonts w:ascii="Arial" w:hAnsi="Arial" w:cs="Arial"/>
+                <w:b/>
+                <w:bCs/>
+                <w:color w:val="3C4043"/>
+                <w:spacing w:val="3"/>
+                <w:sz w:val="21"/>
+                <w:szCs w:val="21"/>
+              </w:rPr>
+              <w:t xml:space="preserve">total </w:t>
+            </w:r>
+            <w:r>
+              <w:rPr>
+                <w:rFonts w:ascii="Arial" w:hAnsi="Arial" w:cs="Arial"/>
+                <w:color w:val="3C4043"/>
+                <w:spacing w:val="3"/>
+                <w:sz w:val="21"/>
+                <w:szCs w:val="21"/>
+              </w:rPr>
+              <w:t>&lt;-</w:t>
+            </w:r>
+            <w:r>
+              <w:rPr>
+                <w:rFonts w:ascii="Arial" w:hAnsi="Arial" w:cs="Arial"/>
+                <w:b/>
+                <w:bCs/>
+                <w:color w:val="3C4043"/>
+                <w:spacing w:val="3"/>
+                <w:sz w:val="21"/>
+                <w:szCs w:val="21"/>
+              </w:rPr>
+              <w:t xml:space="preserve"> salario + (p</w:t>
+            </w:r>
+            <w:r>
+              <w:rPr>
+                <w:rFonts w:ascii="Arial" w:hAnsi="Arial" w:cs="Arial"/>
+                <w:b/>
+                <w:bCs/>
+                <w:color w:val="3C4043"/>
+                <w:spacing w:val="3"/>
+                <w:sz w:val="21"/>
+                <w:szCs w:val="21"/>
+              </w:rPr>
+              <w:t>P</w:t>
+            </w:r>
+            <w:r>
+              <w:rPr>
+                <w:rFonts w:ascii="Arial" w:hAnsi="Arial" w:cs="Arial"/>
+                <w:b/>
+                <w:bCs/>
+                <w:color w:val="3C4043"/>
+                <w:spacing w:val="3"/>
+                <w:sz w:val="21"/>
+                <w:szCs w:val="21"/>
+              </w:rPr>
+              <w:t xml:space="preserve">car * </w:t>
+            </w:r>
+            <w:r>
+              <w:rPr>
+                <w:rFonts w:ascii="Arial" w:hAnsi="Arial" w:cs="Arial"/>
+                <w:b/>
+                <w:bCs/>
+                <w:color w:val="3C4043"/>
+                <w:spacing w:val="3"/>
+                <w:sz w:val="21"/>
+                <w:szCs w:val="21"/>
+              </w:rPr>
+              <w:t>p</w:t>
+            </w:r>
+            <w:r>
+              <w:rPr>
+                <w:rFonts w:ascii="Arial" w:hAnsi="Arial" w:cs="Arial"/>
+                <w:b/>
+                <w:bCs/>
+                <w:color w:val="3C4043"/>
+                <w:spacing w:val="3"/>
+                <w:sz w:val="21"/>
+                <w:szCs w:val="21"/>
+              </w:rPr>
+              <w:t>Car) + (p</w:t>
+            </w:r>
+            <w:r>
+              <w:rPr>
+                <w:rFonts w:ascii="Arial" w:hAnsi="Arial" w:cs="Arial"/>
+                <w:b/>
+                <w:bCs/>
+                <w:color w:val="3C4043"/>
+                <w:spacing w:val="3"/>
+                <w:sz w:val="21"/>
+                <w:szCs w:val="21"/>
+              </w:rPr>
+              <w:t>G</w:t>
+            </w:r>
+            <w:r>
+              <w:rPr>
+                <w:rFonts w:ascii="Arial" w:hAnsi="Arial" w:cs="Arial"/>
+                <w:b/>
+                <w:bCs/>
+                <w:color w:val="3C4043"/>
+                <w:spacing w:val="3"/>
+                <w:sz w:val="21"/>
+                <w:szCs w:val="21"/>
+              </w:rPr>
+              <w:t>car</w:t>
+            </w:r>
+            <w:r>
+              <w:rPr>
+                <w:rFonts w:ascii="Arial" w:hAnsi="Arial" w:cs="Arial"/>
+                <w:b/>
+                <w:bCs/>
+                <w:color w:val="3C4043"/>
+                <w:spacing w:val="3"/>
+                <w:sz w:val="21"/>
+                <w:szCs w:val="21"/>
+              </w:rPr>
+              <w:t xml:space="preserve"> </w:t>
+            </w:r>
+            <w:r>
+              <w:rPr>
+                <w:rFonts w:ascii="Arial" w:hAnsi="Arial" w:cs="Arial"/>
+                <w:b/>
+                <w:bCs/>
+                <w:color w:val="3C4043"/>
+                <w:spacing w:val="3"/>
+                <w:sz w:val="21"/>
+                <w:szCs w:val="21"/>
+              </w:rPr>
+              <w:t>*</w:t>
+            </w:r>
+            <w:r>
+              <w:rPr>
+                <w:rFonts w:ascii="Arial" w:hAnsi="Arial" w:cs="Arial"/>
+                <w:b/>
+                <w:bCs/>
+                <w:color w:val="3C4043"/>
+                <w:spacing w:val="3"/>
+                <w:sz w:val="21"/>
+                <w:szCs w:val="21"/>
+              </w:rPr>
+              <w:t xml:space="preserve"> </w:t>
+            </w:r>
+            <w:r>
+              <w:rPr>
+                <w:rFonts w:ascii="Arial" w:hAnsi="Arial" w:cs="Arial"/>
+                <w:b/>
+                <w:bCs/>
+                <w:color w:val="3C4043"/>
+                <w:spacing w:val="3"/>
+                <w:sz w:val="21"/>
+                <w:szCs w:val="21"/>
+              </w:rPr>
+              <w:t>g</w:t>
+            </w:r>
+            <w:r>
+              <w:rPr>
+                <w:rFonts w:ascii="Arial" w:hAnsi="Arial" w:cs="Arial"/>
+                <w:b/>
+                <w:bCs/>
+                <w:color w:val="3C4043"/>
+                <w:spacing w:val="3"/>
+                <w:sz w:val="21"/>
+                <w:szCs w:val="21"/>
+              </w:rPr>
+              <w:t>Car)</w:t>
+            </w:r>
+          </w:p>
+        </w:tc>
+        <w:tc>
+          <w:tcPr>
+            <w:tcW w:w="1134" w:type="dxa"/>
+            <w:tcBorders>
+              <w:top w:val="single" w:sz="4" w:space="0" w:color="000000"/>
+              <w:left w:val="single" w:sz="4" w:space="0" w:color="000000"/>
+              <w:bottom w:val="single" w:sz="4" w:space="0" w:color="000000"/>
+              <w:right w:val="single" w:sz="4" w:space="0" w:color="000000"/>
+            </w:tcBorders>
+          </w:tcPr>
+          <w:p>
+            <w:pPr>
+              <w:spacing w:after="0" w:line="240" w:lineRule="auto"/>
+              <w:rPr>
+                <w:rFonts w:ascii="Arial" w:hAnsi="Arial" w:cs="Arial"/>
+                <w:color w:val="3C4043"/>
+                <w:spacing w:val="3"/>
+                <w:sz w:val="21"/>
+                <w:szCs w:val="21"/>
+              </w:rPr>
+            </w:pPr>
+            <w:r>
+              <w:rPr>
+                <w:rFonts w:ascii="Arial" w:hAnsi="Arial" w:cs="Arial"/>
+                <w:color w:val="3C4043"/>
+                <w:spacing w:val="3"/>
+                <w:sz w:val="21"/>
+                <w:szCs w:val="21"/>
+              </w:rPr>
+              <w:t>total</w:t>
+            </w:r>
+          </w:p>
+        </w:tc>
+      </w:tr>
+      <w:bookmarkEnd w:id="0"/>
+    </w:tbl>
+    <w:p>
+      <w:pPr>
+        <w:spacing w:after="0" w:line="240" w:lineRule="auto"/>
+        <w:rPr>
+          <w:rFonts w:ascii="Arial" w:hAnsi="Arial" w:cs="Arial"/>
+          <w:color w:val="3C4043"/>
+          <w:spacing w:val="3"/>
+          <w:sz w:val="21"/>
+          <w:szCs w:val="21"/>
+        </w:rPr>
+      </w:pPr>
+    </w:p>
+    <w:tbl>
+      <w:tblPr>
+        <w:tblW w:w="8359" w:type="dxa"/>
+        <w:tblBorders>
+          <w:top w:val="single" w:sz="4" w:space="0" w:color="000000"/>
+          <w:left w:val="single" w:sz="4" w:space="0" w:color="000000"/>
+          <w:bottom w:val="single" w:sz="4" w:space="0" w:color="000000"/>
+          <w:right w:val="single" w:sz="4" w:space="0" w:color="000000"/>
+          <w:insideH w:val="single" w:sz="4" w:space="0" w:color="000000"/>
+          <w:insideV w:val="single" w:sz="4" w:space="0" w:color="000000"/>
+        </w:tblBorders>
+        <w:tblLayout w:type="fixed"/>
+        <w:tblLook w:val="0400" w:firstRow="0" w:lastRow="0" w:firstColumn="0" w:lastColumn="0" w:noHBand="0" w:noVBand="1"/>
+      </w:tblPr>
+      <w:tblGrid>
+        <w:gridCol w:w="2945"/>
+        <w:gridCol w:w="2945"/>
+        <w:gridCol w:w="2469"/>
+      </w:tblGrid>
+      <w:tr>
+        <w:tc>
+          <w:tcPr>
+            <w:tcW w:w="2945" w:type="dxa"/>
+            <w:tcBorders>
+              <w:top w:val="single" w:sz="8" w:space="0" w:color="000000"/>
+              <w:left w:val="single" w:sz="8" w:space="0" w:color="000000"/>
+              <w:bottom w:val="single" w:sz="8" w:space="0" w:color="000000"/>
+              <w:right w:val="single" w:sz="8" w:space="0" w:color="000000"/>
+            </w:tcBorders>
+            <w:hideMark/>
+          </w:tcPr>
+          <w:p>
+            <w:pPr>
+              <w:spacing w:after="0" w:line="240" w:lineRule="auto"/>
+              <w:rPr>
+                <w:rFonts w:ascii="Arial" w:hAnsi="Arial" w:cs="Arial"/>
+                <w:b/>
+                <w:bCs/>
+                <w:color w:val="3C4043"/>
+                <w:spacing w:val="3"/>
+                <w:sz w:val="21"/>
+                <w:szCs w:val="21"/>
+              </w:rPr>
+            </w:pPr>
+            <w:bookmarkStart w:id="1" w:name="_Hlk62761696"/>
+            <w:r>
+              <w:rPr>
+                <w:rFonts w:ascii="Arial" w:hAnsi="Arial" w:cs="Arial"/>
+                <w:b/>
+                <w:bCs/>
+                <w:color w:val="3C4043"/>
+                <w:spacing w:val="3"/>
+                <w:sz w:val="21"/>
+                <w:szCs w:val="21"/>
+              </w:rPr>
+              <w:t>IDENTIFICADOR</w:t>
+            </w:r>
+          </w:p>
+        </w:tc>
+        <w:tc>
+          <w:tcPr>
+            <w:tcW w:w="2945" w:type="dxa"/>
+            <w:tcBorders>
+              <w:top w:val="single" w:sz="8" w:space="0" w:color="000000"/>
+              <w:left w:val="single" w:sz="8" w:space="0" w:color="000000"/>
+              <w:bottom w:val="single" w:sz="8" w:space="0" w:color="000000"/>
+              <w:right w:val="single" w:sz="8" w:space="0" w:color="000000"/>
+            </w:tcBorders>
+            <w:hideMark/>
+          </w:tcPr>
+          <w:p>
+            <w:pPr>
+              <w:spacing w:after="0" w:line="240" w:lineRule="auto"/>
+              <w:jc w:val="center"/>
+              <w:rPr>
+                <w:rFonts w:ascii="Arial" w:hAnsi="Arial" w:cs="Arial"/>
+                <w:b/>
+                <w:bCs/>
+                <w:color w:val="3C4043"/>
+                <w:spacing w:val="3"/>
+                <w:sz w:val="21"/>
+                <w:szCs w:val="21"/>
+              </w:rPr>
+            </w:pPr>
+            <w:r>
+              <w:rPr>
+                <w:rFonts w:ascii="Arial" w:hAnsi="Arial" w:cs="Arial"/>
+                <w:b/>
+                <w:bCs/>
+                <w:color w:val="3C4043"/>
+                <w:spacing w:val="3"/>
+                <w:sz w:val="21"/>
+                <w:szCs w:val="21"/>
+              </w:rPr>
+              <w:t>TIPO DE DATO</w:t>
+            </w:r>
+          </w:p>
+        </w:tc>
+        <w:tc>
+          <w:tcPr>
+            <w:tcW w:w="2469" w:type="dxa"/>
+            <w:tcBorders>
+              <w:top w:val="single" w:sz="8" w:space="0" w:color="000000"/>
+              <w:left w:val="single" w:sz="8" w:space="0" w:color="000000"/>
+              <w:bottom w:val="single" w:sz="8" w:space="0" w:color="000000"/>
+              <w:right w:val="single" w:sz="8" w:space="0" w:color="000000"/>
+            </w:tcBorders>
+            <w:hideMark/>
+          </w:tcPr>
+          <w:p>
+            <w:pPr>
+              <w:spacing w:after="0" w:line="240" w:lineRule="auto"/>
+              <w:rPr>
+                <w:rFonts w:ascii="Arial" w:hAnsi="Arial" w:cs="Arial"/>
+                <w:b/>
+                <w:bCs/>
+                <w:color w:val="3C4043"/>
+                <w:spacing w:val="3"/>
+                <w:sz w:val="21"/>
+                <w:szCs w:val="21"/>
+              </w:rPr>
+            </w:pPr>
+            <w:r>
+              <w:rPr>
+                <w:rFonts w:ascii="Arial" w:hAnsi="Arial" w:cs="Arial"/>
+                <w:b/>
+                <w:bCs/>
+                <w:color w:val="3C4043"/>
+                <w:spacing w:val="3"/>
+                <w:sz w:val="21"/>
+                <w:szCs w:val="21"/>
+              </w:rPr>
+              <w:t>DESCRIPCIÓN</w:t>
+            </w:r>
+          </w:p>
+        </w:tc>
+      </w:tr>
+      <w:tr>
+        <w:trPr>
+          <w:trHeight w:val="380"/>
+        </w:trPr>
+        <w:tc>
+          <w:tcPr>
+            <w:tcW w:w="2945" w:type="dxa"/>
+            <w:tcBorders>
+              <w:top w:val="single" w:sz="8" w:space="0" w:color="000000"/>
+              <w:left w:val="single" w:sz="4" w:space="0" w:color="000000"/>
+              <w:bottom w:val="single" w:sz="4" w:space="0" w:color="000000"/>
+              <w:right w:val="single" w:sz="4" w:space="0" w:color="000000"/>
+            </w:tcBorders>
+          </w:tcPr>
+          <w:p>
+            <w:pPr>
+              <w:spacing w:after="0" w:line="240" w:lineRule="auto"/>
+              <w:jc w:val="center"/>
+              <w:rPr>
+                <w:rFonts w:ascii="Arial" w:hAnsi="Arial" w:cs="Arial"/>
+                <w:color w:val="3C4043"/>
+                <w:spacing w:val="3"/>
+                <w:sz w:val="21"/>
+                <w:szCs w:val="21"/>
+              </w:rPr>
+            </w:pPr>
+            <w:r>
+              <w:rPr>
+                <w:rFonts w:ascii="Arial" w:hAnsi="Arial" w:cs="Arial"/>
+                <w:color w:val="3C4043"/>
+                <w:spacing w:val="3"/>
+                <w:sz w:val="21"/>
+                <w:szCs w:val="21"/>
+              </w:rPr>
+              <w:t>p</w:t>
+            </w:r>
+            <w:r>
+              <w:rPr>
+                <w:rFonts w:ascii="Arial" w:hAnsi="Arial" w:cs="Arial"/>
+                <w:color w:val="3C4043"/>
+                <w:spacing w:val="3"/>
+                <w:sz w:val="21"/>
+                <w:szCs w:val="21"/>
+              </w:rPr>
+              <w:t>Car</w:t>
+            </w:r>
+          </w:p>
+        </w:tc>
+        <w:tc>
+          <w:tcPr>
+            <w:tcW w:w="2945" w:type="dxa"/>
+            <w:tcBorders>
+              <w:top w:val="single" w:sz="8" w:space="0" w:color="000000"/>
+              <w:left w:val="single" w:sz="4" w:space="0" w:color="000000"/>
+              <w:bottom w:val="single" w:sz="4" w:space="0" w:color="000000"/>
+              <w:right w:val="single" w:sz="4" w:space="0" w:color="000000"/>
+            </w:tcBorders>
+          </w:tcPr>
+          <w:p>
+            <w:pPr>
+              <w:spacing w:after="0" w:line="240" w:lineRule="auto"/>
+              <w:jc w:val="center"/>
+              <w:rPr>
+                <w:rFonts w:ascii="Arial" w:hAnsi="Arial" w:cs="Arial"/>
+                <w:color w:val="3C4043"/>
+                <w:spacing w:val="3"/>
+                <w:sz w:val="21"/>
+                <w:szCs w:val="21"/>
+              </w:rPr>
+            </w:pPr>
+            <w:r>
+              <w:rPr>
+                <w:rFonts w:ascii="Arial" w:hAnsi="Arial" w:cs="Arial"/>
+                <w:color w:val="3C4043"/>
+                <w:spacing w:val="3"/>
+                <w:sz w:val="21"/>
+                <w:szCs w:val="21"/>
+              </w:rPr>
+              <w:t>ENTERO</w:t>
+            </w:r>
+          </w:p>
+        </w:tc>
+        <w:tc>
+          <w:tcPr>
+            <w:tcW w:w="2469" w:type="dxa"/>
+            <w:tcBorders>
+              <w:top w:val="single" w:sz="8" w:space="0" w:color="000000"/>
+              <w:left w:val="single" w:sz="4" w:space="0" w:color="000000"/>
+              <w:bottom w:val="single" w:sz="4" w:space="0" w:color="000000"/>
+              <w:right w:val="single" w:sz="4" w:space="0" w:color="000000"/>
+            </w:tcBorders>
+          </w:tcPr>
+          <w:p>
+            <w:pPr>
+              <w:spacing w:after="0" w:line="240" w:lineRule="auto"/>
+              <w:rPr>
+                <w:rFonts w:ascii="Arial" w:hAnsi="Arial" w:cs="Arial"/>
+                <w:color w:val="3C4043"/>
+                <w:spacing w:val="3"/>
+                <w:sz w:val="21"/>
+                <w:szCs w:val="21"/>
+              </w:rPr>
+            </w:pPr>
+            <w:r>
+              <w:rPr>
+                <w:rFonts w:ascii="Arial" w:hAnsi="Arial" w:cs="Arial"/>
+                <w:color w:val="3C4043"/>
+                <w:spacing w:val="3"/>
+                <w:sz w:val="21"/>
+                <w:szCs w:val="21"/>
+              </w:rPr>
+              <w:t>Cantidad de autos pequeños lavados</w:t>
+            </w:r>
+          </w:p>
+        </w:tc>
+      </w:tr>
+      <w:tr>
+        <w:trPr>
+          <w:trHeight w:val="380"/>
+        </w:trPr>
+        <w:tc>
+          <w:tcPr>
+            <w:tcW w:w="2945" w:type="dxa"/>
+            <w:tcBorders>
+              <w:top w:val="single" w:sz="8" w:space="0" w:color="000000"/>
+              <w:left w:val="single" w:sz="4" w:space="0" w:color="000000"/>
+              <w:bottom w:val="single" w:sz="4" w:space="0" w:color="000000"/>
+              <w:right w:val="single" w:sz="4" w:space="0" w:color="000000"/>
+            </w:tcBorders>
+          </w:tcPr>
+          <w:p>
+            <w:pPr>
+              <w:spacing w:after="0" w:line="240" w:lineRule="auto"/>
+              <w:jc w:val="center"/>
+              <w:rPr>
+                <w:rFonts w:ascii="Arial" w:hAnsi="Arial" w:cs="Arial"/>
+                <w:color w:val="3C4043"/>
+                <w:spacing w:val="3"/>
+                <w:sz w:val="21"/>
+                <w:szCs w:val="21"/>
+              </w:rPr>
+            </w:pPr>
+            <w:r>
+              <w:rPr>
+                <w:rFonts w:ascii="Arial" w:hAnsi="Arial" w:cs="Arial"/>
+                <w:color w:val="3C4043"/>
+                <w:spacing w:val="3"/>
+                <w:sz w:val="21"/>
+                <w:szCs w:val="21"/>
+              </w:rPr>
+              <w:t>p</w:t>
+            </w:r>
+            <w:r>
+              <w:rPr>
+                <w:rFonts w:ascii="Arial" w:hAnsi="Arial" w:cs="Arial"/>
+                <w:color w:val="3C4043"/>
+                <w:spacing w:val="3"/>
+                <w:sz w:val="21"/>
+                <w:szCs w:val="21"/>
+              </w:rPr>
+              <w:t>P</w:t>
+            </w:r>
+            <w:r>
+              <w:rPr>
+                <w:rFonts w:ascii="Arial" w:hAnsi="Arial" w:cs="Arial"/>
+                <w:color w:val="3C4043"/>
+                <w:spacing w:val="3"/>
+                <w:sz w:val="21"/>
+                <w:szCs w:val="21"/>
+              </w:rPr>
+              <w:t>car</w:t>
+            </w:r>
+          </w:p>
+        </w:tc>
+        <w:tc>
+          <w:tcPr>
+            <w:tcW w:w="2945" w:type="dxa"/>
+            <w:tcBorders>
+              <w:top w:val="single" w:sz="8" w:space="0" w:color="000000"/>
+              <w:left w:val="single" w:sz="4" w:space="0" w:color="000000"/>
+              <w:bottom w:val="single" w:sz="4" w:space="0" w:color="000000"/>
+              <w:right w:val="single" w:sz="4" w:space="0" w:color="000000"/>
+            </w:tcBorders>
+          </w:tcPr>
+          <w:p>
+            <w:pPr>
+              <w:spacing w:after="0" w:line="240" w:lineRule="auto"/>
+              <w:jc w:val="center"/>
+              <w:rPr>
+                <w:rFonts w:ascii="Arial" w:hAnsi="Arial" w:cs="Arial"/>
+                <w:color w:val="3C4043"/>
+                <w:spacing w:val="3"/>
+                <w:sz w:val="21"/>
+                <w:szCs w:val="21"/>
+              </w:rPr>
+            </w:pPr>
+            <w:r>
+              <w:rPr>
+                <w:rFonts w:ascii="Arial" w:hAnsi="Arial" w:cs="Arial"/>
+                <w:color w:val="3C4043"/>
+                <w:spacing w:val="3"/>
+                <w:sz w:val="21"/>
+                <w:szCs w:val="21"/>
+              </w:rPr>
+              <w:t>REAL</w:t>
+            </w:r>
+          </w:p>
+        </w:tc>
+        <w:tc>
+          <w:tcPr>
+            <w:tcW w:w="2469" w:type="dxa"/>
+            <w:tcBorders>
+              <w:top w:val="single" w:sz="8" w:space="0" w:color="000000"/>
+              <w:left w:val="single" w:sz="4" w:space="0" w:color="000000"/>
+              <w:bottom w:val="single" w:sz="4" w:space="0" w:color="000000"/>
+              <w:right w:val="single" w:sz="4" w:space="0" w:color="000000"/>
+            </w:tcBorders>
+          </w:tcPr>
+          <w:p>
+            <w:pPr>
+              <w:spacing w:after="0" w:line="240" w:lineRule="auto"/>
+              <w:rPr>
+                <w:rFonts w:ascii="Arial" w:hAnsi="Arial" w:cs="Arial"/>
+                <w:color w:val="3C4043"/>
+                <w:spacing w:val="3"/>
+                <w:sz w:val="21"/>
+                <w:szCs w:val="21"/>
+              </w:rPr>
+            </w:pPr>
+            <w:r>
+              <w:rPr>
+                <w:rFonts w:ascii="Arial" w:hAnsi="Arial" w:cs="Arial"/>
+                <w:color w:val="3C4043"/>
+                <w:spacing w:val="3"/>
+                <w:sz w:val="21"/>
+                <w:szCs w:val="21"/>
+              </w:rPr>
+              <w:t>Pago por carro pequeño lavado</w:t>
+            </w:r>
+          </w:p>
+        </w:tc>
+      </w:tr>
+      <w:tr>
+        <w:trPr>
+          <w:trHeight w:val="262"/>
+        </w:trPr>
+        <w:tc>
+          <w:tcPr>
+            <w:tcW w:w="2945" w:type="dxa"/>
+            <w:tcBorders>
+              <w:top w:val="single" w:sz="4" w:space="0" w:color="000000"/>
+              <w:left w:val="single" w:sz="4" w:space="0" w:color="000000"/>
+              <w:bottom w:val="single" w:sz="4" w:space="0" w:color="000000"/>
+              <w:right w:val="single" w:sz="4" w:space="0" w:color="000000"/>
+            </w:tcBorders>
+          </w:tcPr>
+          <w:p>
+            <w:pPr>
+              <w:spacing w:after="0" w:line="240" w:lineRule="auto"/>
+              <w:jc w:val="center"/>
+              <w:rPr>
+                <w:rFonts w:ascii="Arial" w:hAnsi="Arial" w:cs="Arial"/>
+                <w:color w:val="3C4043"/>
+                <w:spacing w:val="3"/>
+                <w:sz w:val="21"/>
+                <w:szCs w:val="21"/>
+              </w:rPr>
+            </w:pPr>
+            <w:r>
+              <w:rPr>
+                <w:rFonts w:ascii="Arial" w:hAnsi="Arial" w:cs="Arial"/>
+                <w:color w:val="3C4043"/>
+                <w:spacing w:val="3"/>
+                <w:sz w:val="21"/>
+                <w:szCs w:val="21"/>
+              </w:rPr>
+              <w:t>g</w:t>
+            </w:r>
+            <w:r>
+              <w:rPr>
+                <w:rFonts w:ascii="Arial" w:hAnsi="Arial" w:cs="Arial"/>
+                <w:color w:val="3C4043"/>
+                <w:spacing w:val="3"/>
+                <w:sz w:val="21"/>
+                <w:szCs w:val="21"/>
+              </w:rPr>
+              <w:t>Car</w:t>
+            </w:r>
+          </w:p>
+        </w:tc>
+        <w:tc>
+          <w:tcPr>
+            <w:tcW w:w="2945" w:type="dxa"/>
+            <w:tcBorders>
+              <w:top w:val="single" w:sz="4" w:space="0" w:color="000000"/>
+              <w:left w:val="single" w:sz="4" w:space="0" w:color="000000"/>
+              <w:bottom w:val="single" w:sz="4" w:space="0" w:color="000000"/>
+              <w:right w:val="single" w:sz="4" w:space="0" w:color="000000"/>
+            </w:tcBorders>
+          </w:tcPr>
+          <w:p>
+            <w:pPr>
+              <w:spacing w:after="0" w:line="240" w:lineRule="auto"/>
+              <w:jc w:val="center"/>
+              <w:rPr>
+                <w:rFonts w:ascii="Arial" w:hAnsi="Arial" w:cs="Arial"/>
+                <w:color w:val="3C4043"/>
+                <w:spacing w:val="3"/>
+                <w:sz w:val="21"/>
+                <w:szCs w:val="21"/>
+              </w:rPr>
+            </w:pPr>
+            <w:r>
+              <w:rPr>
+                <w:rFonts w:ascii="Arial" w:hAnsi="Arial" w:cs="Arial"/>
+                <w:color w:val="3C4043"/>
+                <w:spacing w:val="3"/>
+                <w:sz w:val="21"/>
+                <w:szCs w:val="21"/>
+              </w:rPr>
+              <w:t>ENTERO</w:t>
+            </w:r>
+          </w:p>
+        </w:tc>
+        <w:tc>
+          <w:tcPr>
+            <w:tcW w:w="2469" w:type="dxa"/>
+            <w:tcBorders>
+              <w:top w:val="single" w:sz="4" w:space="0" w:color="000000"/>
+              <w:left w:val="single" w:sz="4" w:space="0" w:color="000000"/>
+              <w:bottom w:val="single" w:sz="4" w:space="0" w:color="000000"/>
+              <w:right w:val="single" w:sz="4" w:space="0" w:color="000000"/>
+            </w:tcBorders>
+          </w:tcPr>
+          <w:p>
+            <w:pPr>
+              <w:spacing w:after="0" w:line="240" w:lineRule="auto"/>
+              <w:rPr>
+                <w:rFonts w:ascii="Arial" w:hAnsi="Arial" w:cs="Arial"/>
+                <w:color w:val="3C4043"/>
+                <w:spacing w:val="3"/>
+                <w:sz w:val="21"/>
+                <w:szCs w:val="21"/>
+              </w:rPr>
+            </w:pPr>
+            <w:r>
+              <w:rPr>
+                <w:rFonts w:ascii="Arial" w:hAnsi="Arial" w:cs="Arial"/>
+                <w:color w:val="3C4043"/>
+                <w:spacing w:val="3"/>
+                <w:sz w:val="21"/>
+                <w:szCs w:val="21"/>
+              </w:rPr>
+              <w:t>Cantidad de autos grandes lavados</w:t>
+            </w:r>
+          </w:p>
+        </w:tc>
+      </w:tr>
+      <w:tr>
+        <w:trPr>
+          <w:trHeight w:val="262"/>
+        </w:trPr>
+        <w:tc>
+          <w:tcPr>
+            <w:tcW w:w="2945" w:type="dxa"/>
+            <w:tcBorders>
+              <w:top w:val="single" w:sz="4" w:space="0" w:color="000000"/>
+              <w:left w:val="single" w:sz="4" w:space="0" w:color="000000"/>
+              <w:bottom w:val="single" w:sz="4" w:space="0" w:color="000000"/>
+              <w:right w:val="single" w:sz="4" w:space="0" w:color="000000"/>
+            </w:tcBorders>
+          </w:tcPr>
+          <w:p>
+            <w:pPr>
+              <w:spacing w:after="0" w:line="240" w:lineRule="auto"/>
+              <w:jc w:val="center"/>
+              <w:rPr>
+                <w:rFonts w:ascii="Arial" w:hAnsi="Arial" w:cs="Arial"/>
+                <w:color w:val="3C4043"/>
+                <w:spacing w:val="3"/>
+                <w:sz w:val="21"/>
+                <w:szCs w:val="21"/>
+              </w:rPr>
+            </w:pPr>
+            <w:r>
+              <w:rPr>
+                <w:rFonts w:ascii="Arial" w:hAnsi="Arial" w:cs="Arial"/>
+                <w:color w:val="3C4043"/>
+                <w:spacing w:val="3"/>
+                <w:sz w:val="21"/>
+                <w:szCs w:val="21"/>
+              </w:rPr>
+              <w:t>p</w:t>
+            </w:r>
+            <w:r>
+              <w:rPr>
+                <w:rFonts w:ascii="Arial" w:hAnsi="Arial" w:cs="Arial"/>
+                <w:color w:val="3C4043"/>
+                <w:spacing w:val="3"/>
+                <w:sz w:val="21"/>
+                <w:szCs w:val="21"/>
+              </w:rPr>
+              <w:t>G</w:t>
+            </w:r>
+            <w:r>
+              <w:rPr>
+                <w:rFonts w:ascii="Arial" w:hAnsi="Arial" w:cs="Arial"/>
+                <w:color w:val="3C4043"/>
+                <w:spacing w:val="3"/>
+                <w:sz w:val="21"/>
+                <w:szCs w:val="21"/>
+              </w:rPr>
+              <w:t>car</w:t>
+            </w:r>
+          </w:p>
+        </w:tc>
+        <w:tc>
+          <w:tcPr>
+            <w:tcW w:w="2945" w:type="dxa"/>
+            <w:tcBorders>
+              <w:top w:val="single" w:sz="4" w:space="0" w:color="000000"/>
+              <w:left w:val="single" w:sz="4" w:space="0" w:color="000000"/>
+              <w:bottom w:val="single" w:sz="4" w:space="0" w:color="000000"/>
+              <w:right w:val="single" w:sz="4" w:space="0" w:color="000000"/>
+            </w:tcBorders>
+          </w:tcPr>
+          <w:p>
+            <w:pPr>
+              <w:spacing w:after="0" w:line="240" w:lineRule="auto"/>
+              <w:jc w:val="center"/>
+              <w:rPr>
+                <w:rFonts w:ascii="Arial" w:hAnsi="Arial" w:cs="Arial"/>
+                <w:color w:val="3C4043"/>
+                <w:spacing w:val="3"/>
+                <w:sz w:val="21"/>
+                <w:szCs w:val="21"/>
+              </w:rPr>
+            </w:pPr>
+            <w:r>
+              <w:rPr>
+                <w:rFonts w:ascii="Arial" w:hAnsi="Arial" w:cs="Arial"/>
+                <w:color w:val="3C4043"/>
+                <w:spacing w:val="3"/>
+                <w:sz w:val="21"/>
+                <w:szCs w:val="21"/>
+              </w:rPr>
+              <w:t>REAL</w:t>
+            </w:r>
+          </w:p>
+        </w:tc>
+        <w:tc>
+          <w:tcPr>
+            <w:tcW w:w="2469" w:type="dxa"/>
+            <w:tcBorders>
+              <w:top w:val="single" w:sz="4" w:space="0" w:color="000000"/>
+              <w:left w:val="single" w:sz="4" w:space="0" w:color="000000"/>
+              <w:bottom w:val="single" w:sz="4" w:space="0" w:color="000000"/>
+              <w:right w:val="single" w:sz="4" w:space="0" w:color="000000"/>
+            </w:tcBorders>
+          </w:tcPr>
+          <w:p>
+            <w:pPr>
+              <w:spacing w:after="0" w:line="240" w:lineRule="auto"/>
+              <w:rPr>
+                <w:rFonts w:ascii="Arial" w:hAnsi="Arial" w:cs="Arial"/>
+                <w:color w:val="3C4043"/>
+                <w:spacing w:val="3"/>
+                <w:sz w:val="21"/>
+                <w:szCs w:val="21"/>
+              </w:rPr>
+            </w:pPr>
+            <w:r>
+              <w:rPr>
+                <w:rFonts w:ascii="Arial" w:hAnsi="Arial" w:cs="Arial"/>
+                <w:color w:val="3C4043"/>
+                <w:spacing w:val="3"/>
+                <w:sz w:val="21"/>
+                <w:szCs w:val="21"/>
+              </w:rPr>
+              <w:t>Pago por carro grande lavado</w:t>
+            </w:r>
+          </w:p>
+        </w:tc>
+      </w:tr>
+      <w:tr>
+        <w:trPr>
+          <w:trHeight w:val="414"/>
+        </w:trPr>
+        <w:tc>
+          <w:tcPr>
+            <w:tcW w:w="2945" w:type="dxa"/>
+            <w:tcBorders>
+              <w:top w:val="single" w:sz="4" w:space="0" w:color="000000"/>
+              <w:left w:val="single" w:sz="4" w:space="0" w:color="000000"/>
+              <w:bottom w:val="single" w:sz="4" w:space="0" w:color="000000"/>
+              <w:right w:val="single" w:sz="4" w:space="0" w:color="000000"/>
+            </w:tcBorders>
+          </w:tcPr>
+          <w:p>
+            <w:pPr>
+              <w:spacing w:after="0" w:line="240" w:lineRule="auto"/>
+              <w:jc w:val="center"/>
+              <w:rPr>
+                <w:rFonts w:ascii="Arial" w:hAnsi="Arial" w:cs="Arial"/>
+                <w:color w:val="3C4043"/>
+                <w:spacing w:val="3"/>
+                <w:sz w:val="21"/>
+                <w:szCs w:val="21"/>
+              </w:rPr>
+            </w:pPr>
+            <w:r>
+              <w:rPr>
+                <w:rFonts w:ascii="Arial" w:hAnsi="Arial" w:cs="Arial"/>
+                <w:color w:val="3C4043"/>
+                <w:spacing w:val="3"/>
+                <w:sz w:val="21"/>
+                <w:szCs w:val="21"/>
+              </w:rPr>
+              <w:t>salario</w:t>
+            </w:r>
+          </w:p>
+        </w:tc>
+        <w:tc>
+          <w:tcPr>
+            <w:tcW w:w="2945" w:type="dxa"/>
+            <w:tcBorders>
+              <w:top w:val="single" w:sz="4" w:space="0" w:color="000000"/>
+              <w:left w:val="single" w:sz="4" w:space="0" w:color="000000"/>
+              <w:bottom w:val="single" w:sz="4" w:space="0" w:color="000000"/>
+              <w:right w:val="single" w:sz="4" w:space="0" w:color="000000"/>
+            </w:tcBorders>
+          </w:tcPr>
+          <w:p>
+            <w:pPr>
+              <w:spacing w:after="0" w:line="240" w:lineRule="auto"/>
+              <w:jc w:val="center"/>
+              <w:rPr>
+                <w:rFonts w:ascii="Arial" w:hAnsi="Arial" w:cs="Arial"/>
+                <w:color w:val="3C4043"/>
+                <w:spacing w:val="3"/>
+                <w:sz w:val="21"/>
+                <w:szCs w:val="21"/>
+              </w:rPr>
+            </w:pPr>
+            <w:r>
+              <w:rPr>
+                <w:rFonts w:ascii="Arial" w:hAnsi="Arial" w:cs="Arial"/>
+                <w:color w:val="3C4043"/>
+                <w:spacing w:val="3"/>
+                <w:sz w:val="21"/>
+                <w:szCs w:val="21"/>
+              </w:rPr>
+              <w:t>REAL</w:t>
+            </w:r>
+          </w:p>
+        </w:tc>
+        <w:tc>
+          <w:tcPr>
+            <w:tcW w:w="2469" w:type="dxa"/>
+            <w:tcBorders>
+              <w:top w:val="single" w:sz="4" w:space="0" w:color="000000"/>
+              <w:left w:val="single" w:sz="4" w:space="0" w:color="000000"/>
+              <w:bottom w:val="single" w:sz="4" w:space="0" w:color="000000"/>
+              <w:right w:val="single" w:sz="4" w:space="0" w:color="000000"/>
+            </w:tcBorders>
+          </w:tcPr>
+          <w:p>
+            <w:pPr>
+              <w:spacing w:after="0" w:line="240" w:lineRule="auto"/>
+              <w:rPr>
+                <w:rFonts w:ascii="Arial" w:hAnsi="Arial" w:cs="Arial"/>
+                <w:color w:val="3C4043"/>
+                <w:spacing w:val="3"/>
+                <w:sz w:val="21"/>
+                <w:szCs w:val="21"/>
+              </w:rPr>
+            </w:pPr>
+            <w:r>
+              <w:rPr>
+                <w:rFonts w:ascii="Arial" w:hAnsi="Arial" w:cs="Arial"/>
+                <w:color w:val="3C4043"/>
+                <w:spacing w:val="3"/>
+                <w:sz w:val="21"/>
+                <w:szCs w:val="21"/>
+              </w:rPr>
+              <w:t>Salario base del trabajador</w:t>
+            </w:r>
+          </w:p>
+        </w:tc>
+      </w:tr>
+      <w:tr>
+        <w:trPr>
+          <w:trHeight w:val="296"/>
+        </w:trPr>
+        <w:tc>
+          <w:tcPr>
+            <w:tcW w:w="2945" w:type="dxa"/>
+            <w:tcBorders>
+              <w:top w:val="single" w:sz="4" w:space="0" w:color="000000"/>
+              <w:left w:val="single" w:sz="4" w:space="0" w:color="000000"/>
+              <w:bottom w:val="single" w:sz="4" w:space="0" w:color="000000"/>
+              <w:right w:val="single" w:sz="4" w:space="0" w:color="000000"/>
+            </w:tcBorders>
+          </w:tcPr>
+          <w:p>
+            <w:pPr>
+              <w:spacing w:after="0" w:line="240" w:lineRule="auto"/>
+              <w:jc w:val="center"/>
+              <w:rPr>
+                <w:rFonts w:ascii="Arial" w:hAnsi="Arial" w:cs="Arial"/>
+                <w:color w:val="3C4043"/>
+                <w:spacing w:val="3"/>
+                <w:sz w:val="21"/>
+                <w:szCs w:val="21"/>
+              </w:rPr>
+            </w:pPr>
+            <w:r>
+              <w:rPr>
+                <w:rFonts w:ascii="Arial" w:hAnsi="Arial" w:cs="Arial"/>
+                <w:color w:val="3C4043"/>
+                <w:spacing w:val="3"/>
+                <w:sz w:val="21"/>
+                <w:szCs w:val="21"/>
+              </w:rPr>
+              <w:t>total</w:t>
+            </w:r>
+          </w:p>
+        </w:tc>
+        <w:tc>
+          <w:tcPr>
+            <w:tcW w:w="2945" w:type="dxa"/>
+            <w:tcBorders>
+              <w:top w:val="single" w:sz="4" w:space="0" w:color="000000"/>
+              <w:left w:val="single" w:sz="4" w:space="0" w:color="000000"/>
+              <w:bottom w:val="single" w:sz="4" w:space="0" w:color="000000"/>
+              <w:right w:val="single" w:sz="4" w:space="0" w:color="000000"/>
+            </w:tcBorders>
+          </w:tcPr>
+          <w:p>
+            <w:pPr>
+              <w:spacing w:after="0" w:line="240" w:lineRule="auto"/>
+              <w:jc w:val="center"/>
+              <w:rPr>
+                <w:rFonts w:ascii="Arial" w:hAnsi="Arial" w:cs="Arial"/>
+                <w:color w:val="3C4043"/>
+                <w:spacing w:val="3"/>
+                <w:sz w:val="21"/>
+                <w:szCs w:val="21"/>
+              </w:rPr>
+            </w:pPr>
+            <w:r>
+              <w:rPr>
+                <w:rFonts w:ascii="Arial" w:hAnsi="Arial" w:cs="Arial"/>
+                <w:color w:val="3C4043"/>
+                <w:spacing w:val="3"/>
+                <w:sz w:val="21"/>
+                <w:szCs w:val="21"/>
+              </w:rPr>
+              <w:t>REAL</w:t>
+            </w:r>
+          </w:p>
+        </w:tc>
+        <w:tc>
+          <w:tcPr>
+            <w:tcW w:w="2469" w:type="dxa"/>
+            <w:tcBorders>
+              <w:top w:val="single" w:sz="4" w:space="0" w:color="000000"/>
+              <w:left w:val="single" w:sz="4" w:space="0" w:color="000000"/>
+              <w:bottom w:val="single" w:sz="4" w:space="0" w:color="000000"/>
+              <w:right w:val="single" w:sz="4" w:space="0" w:color="000000"/>
+            </w:tcBorders>
+          </w:tcPr>
+          <w:p>
+            <w:pPr>
+              <w:spacing w:after="0" w:line="240" w:lineRule="auto"/>
+              <w:rPr>
+                <w:rFonts w:ascii="Arial" w:hAnsi="Arial" w:cs="Arial"/>
+                <w:color w:val="3C4043"/>
+                <w:spacing w:val="3"/>
+                <w:sz w:val="21"/>
+                <w:szCs w:val="21"/>
+              </w:rPr>
+            </w:pPr>
+            <w:proofErr w:type="gramStart"/>
+            <w:r>
+              <w:rPr>
+                <w:rFonts w:ascii="Arial" w:hAnsi="Arial" w:cs="Arial"/>
+                <w:color w:val="3C4043"/>
+                <w:spacing w:val="3"/>
+                <w:sz w:val="21"/>
+                <w:szCs w:val="21"/>
+              </w:rPr>
+              <w:t>Total</w:t>
+            </w:r>
+            <w:proofErr w:type="gramEnd"/>
+            <w:r>
+              <w:rPr>
+                <w:rFonts w:ascii="Arial" w:hAnsi="Arial" w:cs="Arial"/>
+                <w:color w:val="3C4043"/>
+                <w:spacing w:val="3"/>
+                <w:sz w:val="21"/>
+                <w:szCs w:val="21"/>
+              </w:rPr>
+              <w:t xml:space="preserve"> a pagar por día laborado</w:t>
+            </w:r>
+          </w:p>
+        </w:tc>
+      </w:tr>
+    </w:tbl>
+    <w:bookmarkEnd w:id="1"/>
+    <w:p>
+      <w:pPr>
+        <w:rPr>
+          <w:rFonts w:ascii="Arial" w:hAnsi="Arial" w:cs="Arial"/>
+          <w:color w:val="3C4043"/>
+          <w:spacing w:val="3"/>
+          <w:sz w:val="21"/>
+          <w:szCs w:val="21"/>
+        </w:rPr>
+      </w:pPr>
+      <w:r>
+        <w:rPr>
+          <w:noProof/>
+        </w:rPr>
+        <mc:AlternateContent>
+          <mc:Choice Requires="wps">
+            <w:drawing>
+              <wp:anchor distT="0" distB="0" distL="114300" distR="114300" simplePos="0" relativeHeight="251659264" behindDoc="0" locked="0" layoutInCell="1" allowOverlap="1" wp14:anchorId="068AB73D" wp14:editId="4A9D3BA4">
+                <wp:simplePos x="0" y="0"/>
+                <wp:positionH relativeFrom="column">
+                  <wp:posOffset>1772920</wp:posOffset>
+                </wp:positionH>
+                <wp:positionV relativeFrom="paragraph">
+                  <wp:posOffset>124650</wp:posOffset>
+                </wp:positionV>
+                <wp:extent cx="977265" cy="409575"/>
+                <wp:effectExtent l="0" t="0" r="13335" b="28575"/>
+                <wp:wrapNone/>
+                <wp:docPr id="1" name="Diagrama de flujo: terminador 1"/>
+                <wp:cNvGraphicFramePr/>
+                <a:graphic xmlns:a="http://schemas.openxmlformats.org/drawingml/2006/main">
+                  <a:graphicData uri="http://schemas.microsoft.com/office/word/2010/wordprocessingShape">
+                    <wps:wsp>
+                      <wps:cNvSpPr/>
+                      <wps:spPr>
+                        <a:xfrm>
+                          <a:off x="0" y="0"/>
+                          <a:ext cx="977265" cy="409575"/>
+                        </a:xfrm>
+                        <a:prstGeom prst="flowChartTerminator">
+                          <a:avLst/>
+                        </a:prstGeom>
+                        <a:noFill/>
+                        <a:ln>
+                          <a:solidFill>
+                            <a:schemeClr val="tx1"/>
+                          </a:solidFill>
+                        </a:ln>
+                      </wps:spPr>
+                      <wps:style>
+                        <a:lnRef idx="2">
+                          <a:schemeClr val="accent1">
+                            <a:shade val="50000"/>
+                          </a:schemeClr>
+                        </a:lnRef>
+                        <a:fillRef idx="1">
+                          <a:schemeClr val="accent1"/>
+                        </a:fillRef>
+                        <a:effectRef idx="0">
+                          <a:schemeClr val="accent1"/>
+                        </a:effectRef>
+                        <a:fontRef idx="minor">
+                          <a:schemeClr val="lt1"/>
+                        </a:fontRef>
+                      </wps:style>
+                      <wps:txbx>
+                        <w:txbxContent>
+                          <w:p>
+                            <w:pPr>
+                              <w:jc w:val="center"/>
+                              <w:rPr>
+                                <w:color w:val="000000" w:themeColor="text1"/>
+                                <w:lang w:val="es-ES"/>
+                              </w:rPr>
+                            </w:pPr>
+                            <w:r>
+                              <w:rPr>
+                                <w:color w:val="000000" w:themeColor="text1"/>
+                                <w:lang w:val="es-ES"/>
+                              </w:rPr>
+                              <w:t>Inicio</w:t>
+                            </w:r>
+                          </w:p>
+                        </w:txbxContent>
+                      </wps:txbx>
+                      <wps:bodyPr rot="0" spcFirstLastPara="0" vertOverflow="overflow" horzOverflow="overflow" vert="horz" wrap="square" lIns="91440" tIns="45720" rIns="91440" bIns="45720" numCol="1" spcCol="0" rtlCol="0" fromWordArt="0" anchor="ctr" anchorCtr="0" forceAA="0" compatLnSpc="1">
+                        <a:prstTxWarp prst="textNoShape">
+                          <a:avLst/>
+                        </a:prstTxWarp>
+                        <a:noAutofit/>
+                      </wps:bodyPr>
+                    </wps:wsp>
+                  </a:graphicData>
+                </a:graphic>
+                <wp14:sizeRelH relativeFrom="margin">
+                  <wp14:pctWidth>0</wp14:pctWidth>
+                </wp14:sizeRelH>
+                <wp14:sizeRelV relativeFrom="margin">
+                  <wp14:pctHeight>0</wp14:pctHeight>
+                </wp14:sizeRelV>
+              </wp:anchor>
+            </w:drawing>
+          </mc:Choice>
+          <mc:Fallback>
+            <w:pict>
+              <v:shapetype w14:anchorId="068AB73D" id="_x0000_t116" coordsize="21600,21600" o:spt="116" path="m3475,qx,10800,3475,21600l18125,21600qx21600,10800,18125,xe">
+                <v:stroke joinstyle="miter"/>
+                <v:path gradientshapeok="t" o:connecttype="rect" textboxrect="1018,3163,20582,18437"/>
+              </v:shapetype>
+              <v:shape id="Diagrama de flujo: terminador 1" o:spid="_x0000_s1026" type="#_x0000_t116" style="position:absolute;margin-left:139.6pt;margin-top:9.8pt;width:76.95pt;height:32.25pt;z-index:251659264;visibility:visible;mso-wrap-style:square;mso-width-percent:0;mso-height-percent:0;mso-wrap-distance-left:9pt;mso-wrap-distance-top:0;mso-wrap-distance-right:9pt;mso-wrap-distance-bottom:0;mso-position-horizontal:absolute;mso-position-horizontal-relative:text;mso-position-vertical:absolute;mso-position-vertical-relative:text;mso-width-percent:0;mso-height-percent:0;mso-width-relative:margin;mso-height-relative:margin;v-text-anchor:middle" o:gfxdata="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" filled="f" strokecolor="black [3213]" strokeweight="1pt">
+                <v:textbox>
+                  <w:txbxContent>
+                    <w:p>
+                      <w:pPr>
+                        <w:jc w:val="center"/>
+                        <w:rPr>
+                          <w:color w:val="000000" w:themeColor="text1"/>
+                          <w:lang w:val="es-ES"/>
+                        </w:rPr>
+                      </w:pPr>
+                      <w:r>
+                        <w:rPr>
+                          <w:color w:val="000000" w:themeColor="text1"/>
+                          <w:lang w:val="es-ES"/>
+                        </w:rPr>
+                        <w:t>Inicio</w:t>
+                      </w:r>
+                    </w:p>
+                  </w:txbxContent>
+                </v:textbox>
+              </v:shape>
+            </w:pict>
+          </mc:Fallback>
+        </mc:AlternateContent>
+      </w:r>
+    </w:p>
+    <w:p>
+      <w:r>
+        <w:rPr>
+          <w:noProof/>
+        </w:rPr>
+        <mc:AlternateContent>
+          <mc:Choice Requires="wps">
+            <w:drawing>
+              <wp:anchor distT="0" distB="0" distL="114300" distR="114300" simplePos="0" relativeHeight="251662336" behindDoc="0" locked="0" layoutInCell="1" allowOverlap="1" wp14:anchorId="4EBD293D" wp14:editId="327609E2">
+                <wp:simplePos x="0" y="0"/>
+                <wp:positionH relativeFrom="column">
+                  <wp:posOffset>2263140</wp:posOffset>
+                </wp:positionH>
+                <wp:positionV relativeFrom="paragraph">
+                  <wp:posOffset>257175</wp:posOffset>
+                </wp:positionV>
+                <wp:extent cx="0" cy="313690"/>
+                <wp:effectExtent l="76200" t="0" r="57150" b="48260"/>
+                <wp:wrapNone/>
+                <wp:docPr id="3" name="Conector recto de flecha 3"/>
+                <wp:cNvGraphicFramePr/>
+                <a:graphic xmlns:a="http://schemas.openxmlformats.org/drawingml/2006/main">
+                  <a:graphicData uri="http://schemas.microsoft.com/office/word/2010/wordprocessingShape">
+                    <wps:wsp>
+                      <wps:cNvCnPr/>
+                      <wps:spPr>
+                        <a:xfrm>
+                          <a:off x="0" y="0"/>
+                          <a:ext cx="0" cy="313690"/>
+                        </a:xfrm>
+                        <a:prstGeom prst="straightConnector1">
+                          <a:avLst/>
+                        </a:prstGeom>
+                        <a:ln>
+                          <a:solidFill>
+                            <a:schemeClr val="tx1"/>
+                          </a:solidFill>
+                          <a:tailEnd type="triangle"/>
+                        </a:ln>
+                      </wps:spPr>
+                      <wps:style>
+                        <a:lnRef idx="1">
+                          <a:schemeClr val="accent1"/>
+                        </a:lnRef>
+                        <a:fillRef idx="0">
+                          <a:schemeClr val="accent1"/>
+                        </a:fillRef>
+                        <a:effectRef idx="0">
+                          <a:schemeClr val="accent1"/>
+                        </a:effectRef>
+                        <a:fontRef idx="minor">
+                          <a:schemeClr val="tx1"/>
+                        </a:fontRef>
+                      </wps:style>
+                      <wps:bodyPr/>
+                    </wps:wsp>
+                  </a:graphicData>
+                </a:graphic>
+              </wp:anchor>
+            </w:drawing>
+          </mc:Choice>
+          <mc:Fallback>
+            <w:pict>
+              <v:shapetype w14:anchorId="00B1B2D2" id="_x0000_t32" coordsize="21600,21600" o:spt="32" o:oned="t" path="m,l21600,21600e" filled="f">
+                <v:path arrowok="t" fillok="f" o:connecttype="none"/>
+                <o:lock v:ext="edit" shapetype="t"/>
+              </v:shapetype>
+              <v:shape id="Conector recto de flecha 3" o:spid="_x0000_s1026" type="#_x0000_t32" style="position:absolute;margin-left:178.2pt;margin-top:20.25pt;width:0;height:24.7pt;z-index:251662336;visibility:visible;mso-wrap-style:square;mso-wrap-distance-left:9pt;mso-wrap-distance-top:0;mso-wrap-distance-right:9pt;mso-wrap-distance-bottom:0;mso-position-horizontal:absolute;mso-position-horizontal-relative:text;mso-position-vertical:absolute;mso-position-vertical-relative:text" o:gfxdata="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" strokecolor="black [3213]" strokeweight=".5pt">
+                <v:stroke endarrow="block" joinstyle="miter"/>
+              </v:shape>
+            </w:pict>
+          </mc:Fallback>
+        </mc:AlternateContent>
+      </w:r>
+    </w:p>
+    <w:p>
+      <w:r>
+        <w:rPr>
+          <w:noProof/>
+        </w:rPr>
+        <mc:AlternateContent>
+          <mc:Choice Requires="wps">
+            <w:drawing>
+              <wp:anchor distT="0" distB="0" distL="114300" distR="114300" simplePos="0" relativeHeight="251677696" behindDoc="0" locked="0" layoutInCell="1" allowOverlap="1" wp14:anchorId="6143792B" wp14:editId="1CE86573">
+                <wp:simplePos x="0" y="0"/>
+                <wp:positionH relativeFrom="column">
+                  <wp:posOffset>1598930</wp:posOffset>
+                </wp:positionH>
+                <wp:positionV relativeFrom="paragraph">
+                  <wp:posOffset>274955</wp:posOffset>
+                </wp:positionV>
+                <wp:extent cx="1345565" cy="320040"/>
+                <wp:effectExtent l="19050" t="0" r="45085" b="22860"/>
+                <wp:wrapNone/>
+                <wp:docPr id="11" name="Diagrama de flujo: datos 11"/>
+                <wp:cNvGraphicFramePr/>
+                <a:graphic xmlns:a="http://schemas.openxmlformats.org/drawingml/2006/main">
+                  <a:graphicData uri="http://schemas.microsoft.com/office/word/2010/wordprocessingShape">
+                    <wps:wsp>
+                      <wps:cNvSpPr/>
+                      <wps:spPr>
+                        <a:xfrm>
+                          <a:off x="0" y="0"/>
+                          <a:ext cx="1345565" cy="320040"/>
+                        </a:xfrm>
+                        <a:prstGeom prst="flowChartInputOutput">
+                          <a:avLst/>
+                        </a:prstGeom>
+                        <a:noFill/>
+                        <a:ln>
+                          <a:solidFill>
+                            <a:schemeClr val="tx1"/>
+                          </a:solidFill>
+                        </a:ln>
+                      </wps:spPr>
+                      <wps:style>
+                        <a:lnRef idx="2">
+                          <a:schemeClr val="accent1">
+                            <a:shade val="50000"/>
+                          </a:schemeClr>
+                        </a:lnRef>
+                        <a:fillRef idx="1">
+                          <a:schemeClr val="accent1"/>
+                        </a:fillRef>
+                        <a:effectRef idx="0">
+                          <a:schemeClr val="accent1"/>
+                        </a:effectRef>
+                        <a:fontRef idx="minor">
+                          <a:schemeClr val="lt1"/>
+                        </a:fontRef>
+                      </wps:style>
+                      <wps:txbx>
+                        <w:txbxContent>
+                          <w:p>
+                            <w:pPr>
+                              <w:jc w:val="center"/>
+                              <w:rPr>
+                                <w:color w:val="000000" w:themeColor="text1"/>
+                                <w:lang w:val="es-ES"/>
+                              </w:rPr>
+                            </w:pPr>
+                            <w:r>
+                              <w:rPr>
+                                <w:color w:val="000000" w:themeColor="text1"/>
+                                <w:lang w:val="es-ES"/>
+                              </w:rPr>
+                              <w:t>p</w:t>
+                            </w:r>
+                            <w:r>
+                              <w:rPr>
+                                <w:color w:val="000000" w:themeColor="text1"/>
+                                <w:lang w:val="es-ES"/>
+                              </w:rPr>
+                              <w:t xml:space="preserve">Car, </w:t>
+                            </w:r>
+                            <w:r>
+                              <w:rPr>
+                                <w:color w:val="000000" w:themeColor="text1"/>
+                                <w:lang w:val="es-ES"/>
+                              </w:rPr>
+                              <w:t>g</w:t>
+                            </w:r>
+                            <w:r>
+                              <w:rPr>
+                                <w:color w:val="000000" w:themeColor="text1"/>
+                                <w:lang w:val="es-ES"/>
+                              </w:rPr>
+                              <w:t>Car</w:t>
+                            </w:r>
+                          </w:p>
+                        </w:txbxContent>
+                      </wps:txbx>
+                      <wps:bodyPr rot="0" spcFirstLastPara="0" vertOverflow="overflow" horzOverflow="overflow" vert="horz" wrap="square" lIns="91440" tIns="45720" rIns="91440" bIns="45720" numCol="1" spcCol="0" rtlCol="0" fromWordArt="0" anchor="ctr" anchorCtr="0" forceAA="0" compatLnSpc="1">
+                        <a:prstTxWarp prst="textNoShape">
+                          <a:avLst/>
+                        </a:prstTxWarp>
+                        <a:noAutofit/>
+                      </wps:bodyPr>
+                    </wps:wsp>
+                  </a:graphicData>
+                </a:graphic>
+                <wp14:sizeRelH relativeFrom="margin">
+                  <wp14:pctWidth>0</wp14:pctWidth>
+                </wp14:sizeRelH>
+                <wp14:sizeRelV relativeFrom="margin">
+                  <wp14:pctHeight>0</wp14:pctHeight>
+                </wp14:sizeRelV>
+              </wp:anchor>
+            </w:drawing>
+          </mc:Choice>
+          <mc:Fallback>
+            <w:pict>
+              <v:shapetype w14:anchorId="6143792B" id="_x0000_t111" coordsize="21600,21600" o:spt="111" path="m4321,l21600,,17204,21600,,21600xe">
+                <v:stroke joinstyle="miter"/>
+                <v:path gradientshapeok="t" o:connecttype="custom" o:connectlocs="12961,0;10800,0;2161,10800;8602,21600;10800,21600;19402,10800" textboxrect="4321,0,17204,21600"/>
+              </v:shapetype>
+              <v:shape id="Diagrama de flujo: datos 11" o:spid="_x0000_s1027" type="#_x0000_t111" style="position:absolute;margin-left:125.9pt;margin-top:21.65pt;width:105.95pt;height:25.2pt;z-index:251677696;visibility:visible;mso-wrap-style:square;mso-width-percent:0;mso-height-percent:0;mso-wrap-distance-left:9pt;mso-wrap-distance-top:0;mso-wrap-distance-right:9pt;mso-wrap-distance-bottom:0;mso-position-horizontal:absolute;mso-position-horizontal-relative:text;mso-position-vertical:absolute;mso-position-vertical-relative:text;mso-width-percent:0;mso-height-percent:0;mso-width-relative:margin;mso-height-relative:margin;v-text-anchor:middle" o:gfxdata="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" filled="f" strokecolor="black [3213]" strokeweight="1pt">
+                <v:textbox>
+                  <w:txbxContent>
+                    <w:p>
+                      <w:pPr>
+                        <w:jc w:val="center"/>
+                        <w:rPr>
+                          <w:color w:val="000000" w:themeColor="text1"/>
+                          <w:lang w:val="es-ES"/>
+                        </w:rPr>
+                      </w:pPr>
+                      <w:r>
+                        <w:rPr>
+                          <w:color w:val="000000" w:themeColor="text1"/>
+                          <w:lang w:val="es-ES"/>
+                        </w:rPr>
+                        <w:t>p</w:t>
+                      </w:r>
+                      <w:r>
+                        <w:rPr>
+                          <w:color w:val="000000" w:themeColor="text1"/>
+                          <w:lang w:val="es-ES"/>
+                        </w:rPr>
+                        <w:t xml:space="preserve">Car, </w:t>
+                      </w:r>
+                      <w:r>
+                        <w:rPr>
+                          <w:color w:val="000000" w:themeColor="text1"/>
+                          <w:lang w:val="es-ES"/>
+                        </w:rPr>
+                        <w:t>g</w:t>
+                      </w:r>
+                      <w:r>
+                        <w:rPr>
+                          <w:color w:val="000000" w:themeColor="text1"/>
+                          <w:lang w:val="es-ES"/>
+                        </w:rPr>
+                        <w:t>Car</w:t>
+                      </w:r>
+                    </w:p>
+                  </w:txbxContent>
+                </v:textbox>
+              </v:shape>
+            </w:pict>
+          </mc:Fallback>
+        </mc:AlternateContent>
+      </w:r>
+    </w:p>
     <w:p/>
+    <w:p>
+      <w:r>
+        <w:rPr>
+          <w:noProof/>
+        </w:rPr>
+        <mc:AlternateContent>
+          <mc:Choice Requires="wps">
+            <w:drawing>
+              <wp:anchor distT="0" distB="0" distL="114300" distR="114300" simplePos="0" relativeHeight="251664384" behindDoc="0" locked="0" layoutInCell="1" allowOverlap="1" wp14:anchorId="2A6FF878" wp14:editId="61F3E095">
+                <wp:simplePos x="0" y="0"/>
+                <wp:positionH relativeFrom="column">
+                  <wp:posOffset>2259965</wp:posOffset>
+                </wp:positionH>
+                <wp:positionV relativeFrom="paragraph">
+                  <wp:posOffset>29400</wp:posOffset>
+                </wp:positionV>
+                <wp:extent cx="0" cy="313690"/>
+                <wp:effectExtent l="76200" t="0" r="57150" b="48260"/>
+                <wp:wrapNone/>
+                <wp:docPr id="4" name="Conector recto de flecha 4"/>
+                <wp:cNvGraphicFramePr/>
+                <a:graphic xmlns:a="http://schemas.openxmlformats.org/drawingml/2006/main">
+                  <a:graphicData uri="http://schemas.microsoft.com/office/word/2010/wordprocessingShape">
+                    <wps:wsp>
+                      <wps:cNvCnPr/>
+                      <wps:spPr>
+                        <a:xfrm>
+                          <a:off x="0" y="0"/>
+                          <a:ext cx="0" cy="313690"/>
+                        </a:xfrm>
+                        <a:prstGeom prst="straightConnector1">
+                          <a:avLst/>
+                        </a:prstGeom>
+                        <a:ln>
+                          <a:solidFill>
+                            <a:schemeClr val="tx1"/>
+                          </a:solidFill>
+                          <a:tailEnd type="triangle"/>
+                        </a:ln>
+                      </wps:spPr>
+                      <wps:style>
+                        <a:lnRef idx="1">
+                          <a:schemeClr val="accent1"/>
+                        </a:lnRef>
+                        <a:fillRef idx="0">
+                          <a:schemeClr val="accent1"/>
+                        </a:fillRef>
+                        <a:effectRef idx="0">
+                          <a:schemeClr val="accent1"/>
+                        </a:effectRef>
+                        <a:fontRef idx="minor">
+                          <a:schemeClr val="tx1"/>
+                        </a:fontRef>
+                      </wps:style>
+                      <wps:bodyPr/>
+                    </wps:wsp>
+                  </a:graphicData>
+                </a:graphic>
+              </wp:anchor>
+            </w:drawing>
+          </mc:Choice>
+          <mc:Fallback>
+            <w:pict>
+              <v:shape w14:anchorId="4B5B6F4E" id="Conector recto de flecha 4" o:spid="_x0000_s1026" type="#_x0000_t32" style="position:absolute;margin-left:177.95pt;margin-top:2.3pt;width:0;height:24.7pt;z-index:251664384;visibility:visible;mso-wrap-style:square;mso-wrap-distance-left:9pt;mso-wrap-distance-top:0;mso-wrap-distance-right:9pt;mso-wrap-distance-bottom:0;mso-position-horizontal:absolute;mso-position-horizontal-relative:text;mso-position-vertical:absolute;mso-position-vertical-relative:text" o:gfxdata="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" strokecolor="black [3213]" strokeweight=".5pt">
+                <v:stroke endarrow="block" joinstyle="miter"/>
+              </v:shape>
+            </w:pict>
+          </mc:Fallback>
+        </mc:AlternateContent>
+      </w:r>
+    </w:p>
+    <w:p>
+      <w:r>
+        <w:rPr>
+          <w:noProof/>
+        </w:rPr>
+        <mc:AlternateContent>
+          <mc:Choice Requires="wps">
+            <w:drawing>
+              <wp:anchor distT="0" distB="0" distL="114300" distR="114300" simplePos="0" relativeHeight="251678720" behindDoc="0" locked="0" layoutInCell="1" allowOverlap="1" wp14:anchorId="41A2F363" wp14:editId="0FED41D6">
+                <wp:simplePos x="0" y="0"/>
+                <wp:positionH relativeFrom="column">
+                  <wp:posOffset>621665</wp:posOffset>
+                </wp:positionH>
+                <wp:positionV relativeFrom="paragraph">
+                  <wp:posOffset>57150</wp:posOffset>
+                </wp:positionV>
+                <wp:extent cx="3302635" cy="614045"/>
+                <wp:effectExtent l="0" t="0" r="12065" b="14605"/>
+                <wp:wrapNone/>
+                <wp:docPr id="12" name="Diagrama de flujo: proceso 12"/>
+                <wp:cNvGraphicFramePr/>
+                <a:graphic xmlns:a="http://schemas.openxmlformats.org/drawingml/2006/main">
+                  <a:graphicData uri="http://schemas.microsoft.com/office/word/2010/wordprocessingShape">
+                    <wps:wsp>
+                      <wps:cNvSpPr/>
+                      <wps:spPr>
+                        <a:xfrm>
+                          <a:off x="0" y="0"/>
+                          <a:ext cx="3302635" cy="614045"/>
+                        </a:xfrm>
+                        <a:prstGeom prst="flowChartProcess">
+                          <a:avLst/>
+                        </a:prstGeom>
+                        <a:noFill/>
+                        <a:ln>
+                          <a:solidFill>
+                            <a:schemeClr val="tx1"/>
+                          </a:solidFill>
+                        </a:ln>
+                      </wps:spPr>
+                      <wps:style>
+                        <a:lnRef idx="2">
+                          <a:schemeClr val="accent1">
+                            <a:shade val="50000"/>
+                          </a:schemeClr>
+                        </a:lnRef>
+                        <a:fillRef idx="1">
+                          <a:schemeClr val="accent1"/>
+                        </a:fillRef>
+                        <a:effectRef idx="0">
+                          <a:schemeClr val="accent1"/>
+                        </a:effectRef>
+                        <a:fontRef idx="minor">
+                          <a:schemeClr val="lt1"/>
+                        </a:fontRef>
+                      </wps:style>
+                      <wps:txbx>
+                        <w:txbxContent>
+                          <w:p>
+                            <w:pPr>
+                              <w:spacing w:after="0" w:line="240" w:lineRule="auto"/>
+                              <w:jc w:val="center"/>
+                              <w:rPr>
+                                <w:rFonts w:ascii="Arial" w:hAnsi="Arial" w:cs="Arial"/>
+                                <w:color w:val="3C4043"/>
+                                <w:spacing w:val="3"/>
+                                <w:sz w:val="21"/>
+                                <w:szCs w:val="21"/>
+                              </w:rPr>
+                            </w:pPr>
+                            <w:r>
+                              <w:rPr>
+                                <w:rFonts w:ascii="Arial" w:hAnsi="Arial" w:cs="Arial"/>
+                                <w:color w:val="3C4043"/>
+                                <w:spacing w:val="3"/>
+                                <w:sz w:val="21"/>
+                                <w:szCs w:val="21"/>
+                              </w:rPr>
+                              <w:t>p</w:t>
+                            </w:r>
+                            <w:r>
+                              <w:rPr>
+                                <w:rFonts w:ascii="Arial" w:hAnsi="Arial" w:cs="Arial"/>
+                                <w:color w:val="3C4043"/>
+                                <w:spacing w:val="3"/>
+                                <w:sz w:val="21"/>
+                                <w:szCs w:val="21"/>
+                              </w:rPr>
+                              <w:t>P</w:t>
+                            </w:r>
+                            <w:r>
+                              <w:rPr>
+                                <w:rFonts w:ascii="Arial" w:hAnsi="Arial" w:cs="Arial"/>
+                                <w:color w:val="3C4043"/>
+                                <w:spacing w:val="3"/>
+                                <w:sz w:val="21"/>
+                                <w:szCs w:val="21"/>
+                              </w:rPr>
+                              <w:t>car &lt;- 20</w:t>
+                            </w:r>
+                            <w:r>
+                              <w:rPr>
+                                <w:rFonts w:ascii="Arial" w:hAnsi="Arial" w:cs="Arial"/>
+                                <w:color w:val="3C4043"/>
+                                <w:spacing w:val="3"/>
+                                <w:sz w:val="21"/>
+                                <w:szCs w:val="21"/>
+                              </w:rPr>
+                              <w:t xml:space="preserve">; </w:t>
+                            </w:r>
+                            <w:r>
+                              <w:rPr>
+                                <w:rFonts w:ascii="Arial" w:hAnsi="Arial" w:cs="Arial"/>
+                                <w:color w:val="3C4043"/>
+                                <w:spacing w:val="3"/>
+                                <w:sz w:val="21"/>
+                                <w:szCs w:val="21"/>
+                              </w:rPr>
+                              <w:t>p</w:t>
+                            </w:r>
+                            <w:r>
+                              <w:rPr>
+                                <w:rFonts w:ascii="Arial" w:hAnsi="Arial" w:cs="Arial"/>
+                                <w:color w:val="3C4043"/>
+                                <w:spacing w:val="3"/>
+                                <w:sz w:val="21"/>
+                                <w:szCs w:val="21"/>
+                              </w:rPr>
+                              <w:t>G</w:t>
+                            </w:r>
+                            <w:r>
+                              <w:rPr>
+                                <w:rFonts w:ascii="Arial" w:hAnsi="Arial" w:cs="Arial"/>
+                                <w:color w:val="3C4043"/>
+                                <w:spacing w:val="3"/>
+                                <w:sz w:val="21"/>
+                                <w:szCs w:val="21"/>
+                              </w:rPr>
+                              <w:t>car &lt;- 40</w:t>
+                            </w:r>
+                            <w:r>
+                              <w:rPr>
+                                <w:rFonts w:ascii="Arial" w:hAnsi="Arial" w:cs="Arial"/>
+                                <w:color w:val="3C4043"/>
+                                <w:spacing w:val="3"/>
+                                <w:sz w:val="21"/>
+                                <w:szCs w:val="21"/>
+                              </w:rPr>
+                              <w:t xml:space="preserve">; </w:t>
+                            </w:r>
+                            <w:r>
+                              <w:rPr>
+                                <w:rFonts w:ascii="Arial" w:hAnsi="Arial" w:cs="Arial"/>
+                                <w:color w:val="3C4043"/>
+                                <w:spacing w:val="3"/>
+                                <w:sz w:val="21"/>
+                                <w:szCs w:val="21"/>
+                              </w:rPr>
+                              <w:t>salario &lt;- 100</w:t>
+                            </w:r>
+                            <w:r>
+                              <w:rPr>
+                                <w:rFonts w:ascii="Arial" w:hAnsi="Arial" w:cs="Arial"/>
+                                <w:color w:val="3C4043"/>
+                                <w:spacing w:val="3"/>
+                                <w:sz w:val="21"/>
+                                <w:szCs w:val="21"/>
+                              </w:rPr>
+                              <w:t>;</w:t>
+                            </w:r>
+                          </w:p>
+                          <w:p>
+                            <w:pPr>
+                              <w:spacing w:after="0" w:line="240" w:lineRule="auto"/>
+                              <w:jc w:val="center"/>
+                              <w:rPr>
+                                <w:rFonts w:ascii="Arial" w:hAnsi="Arial" w:cs="Arial"/>
+                                <w:color w:val="3C4043"/>
+                                <w:spacing w:val="3"/>
+                                <w:sz w:val="21"/>
+                                <w:szCs w:val="21"/>
+                              </w:rPr>
+                            </w:pPr>
+                          </w:p>
+                          <w:p>
+                            <w:pPr>
+                              <w:jc w:val="center"/>
+                            </w:pPr>
+                            <w:r>
+                              <w:rPr>
+                                <w:rFonts w:ascii="Arial" w:hAnsi="Arial" w:cs="Arial"/>
+                                <w:b/>
+                                <w:bCs/>
+                                <w:color w:val="3C4043"/>
+                                <w:spacing w:val="3"/>
+                                <w:sz w:val="21"/>
+                                <w:szCs w:val="21"/>
+                              </w:rPr>
+                              <w:t xml:space="preserve">total </w:t>
+                            </w:r>
+                            <w:r>
+                              <w:rPr>
+                                <w:rFonts w:ascii="Arial" w:hAnsi="Arial" w:cs="Arial"/>
+                                <w:color w:val="3C4043"/>
+                                <w:spacing w:val="3"/>
+                                <w:sz w:val="21"/>
+                                <w:szCs w:val="21"/>
+                              </w:rPr>
+                              <w:t>&lt;-</w:t>
+                            </w:r>
+                            <w:r>
+                              <w:rPr>
+                                <w:rFonts w:ascii="Arial" w:hAnsi="Arial" w:cs="Arial"/>
+                                <w:b/>
+                                <w:bCs/>
+                                <w:color w:val="3C4043"/>
+                                <w:spacing w:val="3"/>
+                                <w:sz w:val="21"/>
+                                <w:szCs w:val="21"/>
+                              </w:rPr>
+                              <w:t xml:space="preserve"> salario + (p</w:t>
+                            </w:r>
+                            <w:r>
+                              <w:rPr>
+                                <w:rFonts w:ascii="Arial" w:hAnsi="Arial" w:cs="Arial"/>
+                                <w:b/>
+                                <w:bCs/>
+                                <w:color w:val="3C4043"/>
+                                <w:spacing w:val="3"/>
+                                <w:sz w:val="21"/>
+                                <w:szCs w:val="21"/>
+                              </w:rPr>
+                              <w:t>P</w:t>
+                            </w:r>
+                            <w:r>
+                              <w:rPr>
+                                <w:rFonts w:ascii="Arial" w:hAnsi="Arial" w:cs="Arial"/>
+                                <w:b/>
+                                <w:bCs/>
+                                <w:color w:val="3C4043"/>
+                                <w:spacing w:val="3"/>
+                                <w:sz w:val="21"/>
+                                <w:szCs w:val="21"/>
+                              </w:rPr>
+                              <w:t xml:space="preserve">car * </w:t>
+                            </w:r>
+                            <w:r>
+                              <w:rPr>
+                                <w:rFonts w:ascii="Arial" w:hAnsi="Arial" w:cs="Arial"/>
+                                <w:b/>
+                                <w:bCs/>
+                                <w:color w:val="3C4043"/>
+                                <w:spacing w:val="3"/>
+                                <w:sz w:val="21"/>
+                                <w:szCs w:val="21"/>
+                              </w:rPr>
+                              <w:t>p</w:t>
+                            </w:r>
+                            <w:r>
+                              <w:rPr>
+                                <w:rFonts w:ascii="Arial" w:hAnsi="Arial" w:cs="Arial"/>
+                                <w:b/>
+                                <w:bCs/>
+                                <w:color w:val="3C4043"/>
+                                <w:spacing w:val="3"/>
+                                <w:sz w:val="21"/>
+                                <w:szCs w:val="21"/>
+                              </w:rPr>
+                              <w:t>Car) + (p</w:t>
+                            </w:r>
+                            <w:r>
+                              <w:rPr>
+                                <w:rFonts w:ascii="Arial" w:hAnsi="Arial" w:cs="Arial"/>
+                                <w:b/>
+                                <w:bCs/>
+                                <w:color w:val="3C4043"/>
+                                <w:spacing w:val="3"/>
+                                <w:sz w:val="21"/>
+                                <w:szCs w:val="21"/>
+                              </w:rPr>
+                              <w:t>G</w:t>
+                            </w:r>
+                            <w:r>
+                              <w:rPr>
+                                <w:rFonts w:ascii="Arial" w:hAnsi="Arial" w:cs="Arial"/>
+                                <w:b/>
+                                <w:bCs/>
+                                <w:color w:val="3C4043"/>
+                                <w:spacing w:val="3"/>
+                                <w:sz w:val="21"/>
+                                <w:szCs w:val="21"/>
+                              </w:rPr>
+                              <w:t>car</w:t>
+                            </w:r>
+                            <w:r>
+                              <w:rPr>
+                                <w:rFonts w:ascii="Arial" w:hAnsi="Arial" w:cs="Arial"/>
+                                <w:b/>
+                                <w:bCs/>
+                                <w:color w:val="3C4043"/>
+                                <w:spacing w:val="3"/>
+                                <w:sz w:val="21"/>
+                                <w:szCs w:val="21"/>
+                              </w:rPr>
+                              <w:t xml:space="preserve"> </w:t>
+                            </w:r>
+                            <w:r>
+                              <w:rPr>
+                                <w:rFonts w:ascii="Arial" w:hAnsi="Arial" w:cs="Arial"/>
+                                <w:b/>
+                                <w:bCs/>
+                                <w:color w:val="3C4043"/>
+                                <w:spacing w:val="3"/>
+                                <w:sz w:val="21"/>
+                                <w:szCs w:val="21"/>
+                              </w:rPr>
+                              <w:t>*</w:t>
+                            </w:r>
+                            <w:r>
+                              <w:rPr>
+                                <w:rFonts w:ascii="Arial" w:hAnsi="Arial" w:cs="Arial"/>
+                                <w:b/>
+                                <w:bCs/>
+                                <w:color w:val="3C4043"/>
+                                <w:spacing w:val="3"/>
+                                <w:sz w:val="21"/>
+                                <w:szCs w:val="21"/>
+                              </w:rPr>
+                              <w:t xml:space="preserve"> </w:t>
+                            </w:r>
+                            <w:r>
+                              <w:rPr>
+                                <w:rFonts w:ascii="Arial" w:hAnsi="Arial" w:cs="Arial"/>
+                                <w:b/>
+                                <w:bCs/>
+                                <w:color w:val="3C4043"/>
+                                <w:spacing w:val="3"/>
+                                <w:sz w:val="21"/>
+                                <w:szCs w:val="21"/>
+                              </w:rPr>
+                              <w:t>g</w:t>
+                            </w:r>
+                            <w:r>
+                              <w:rPr>
+                                <w:rFonts w:ascii="Arial" w:hAnsi="Arial" w:cs="Arial"/>
+                                <w:b/>
+                                <w:bCs/>
+                                <w:color w:val="3C4043"/>
+                                <w:spacing w:val="3"/>
+                                <w:sz w:val="21"/>
+                                <w:szCs w:val="21"/>
+                              </w:rPr>
+                              <w:t>Car)</w:t>
+                            </w:r>
+                          </w:p>
+                        </w:txbxContent>
+                      </wps:txbx>
+                      <wps:bodyPr rot="0" spcFirstLastPara="0" vertOverflow="overflow" horzOverflow="overflow" vert="horz" wrap="square" lIns="91440" tIns="45720" rIns="91440" bIns="45720" numCol="1" spcCol="0" rtlCol="0" fromWordArt="0" anchor="ctr" anchorCtr="0" forceAA="0" compatLnSpc="1">
+                        <a:prstTxWarp prst="textNoShape">
+                          <a:avLst/>
+                        </a:prstTxWarp>
+                        <a:noAutofit/>
+                      </wps:bodyPr>
+                    </wps:wsp>
+                  </a:graphicData>
+                </a:graphic>
+                <wp14:sizeRelH relativeFrom="margin">
+                  <wp14:pctWidth>0</wp14:pctWidth>
+                </wp14:sizeRelH>
+              </wp:anchor>
+            </w:drawing>
+          </mc:Choice>
+          <mc:Fallback>
+            <w:pict>
+              <v:shapetype w14:anchorId="41A2F363" id="_x0000_t109" coordsize="21600,21600" o:spt="109" path="m,l,21600r21600,l21600,xe">
+                <v:stroke joinstyle="miter"/>
+                <v:path gradientshapeok="t" o:connecttype="rect"/>
+              </v:shapetype>
+              <v:shape id="Diagrama de flujo: proceso 12" o:spid="_x0000_s1028" type="#_x0000_t109" style="position:absolute;margin-left:48.95pt;margin-top:4.5pt;width:260.05pt;height:48.35pt;z-index:251678720;visibility:visible;mso-wrap-style:square;mso-width-percent:0;mso-wrap-distance-left:9pt;mso-wrap-distance-top:0;mso-wrap-distance-right:9pt;mso-wrap-distance-bottom:0;mso-position-horizontal:absolute;mso-position-horizontal-relative:text;mso-position-vertical:absolute;mso-position-vertical-relative:text;mso-width-percent:0;mso-width-relative:margin;v-text-anchor:middle" o:gfxdata="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" filled="f" strokecolor="black [3213]" strokeweight="1pt">
+                <v:textbox>
+                  <w:txbxContent>
+                    <w:p>
+                      <w:pPr>
+                        <w:spacing w:after="0" w:line="240" w:lineRule="auto"/>
+                        <w:jc w:val="center"/>
+                        <w:rPr>
+                          <w:rFonts w:ascii="Arial" w:hAnsi="Arial" w:cs="Arial"/>
+                          <w:color w:val="3C4043"/>
+                          <w:spacing w:val="3"/>
+                          <w:sz w:val="21"/>
+                          <w:szCs w:val="21"/>
+                        </w:rPr>
+                      </w:pPr>
+                      <w:r>
+                        <w:rPr>
+                          <w:rFonts w:ascii="Arial" w:hAnsi="Arial" w:cs="Arial"/>
+                          <w:color w:val="3C4043"/>
+                          <w:spacing w:val="3"/>
+                          <w:sz w:val="21"/>
+                          <w:szCs w:val="21"/>
+                        </w:rPr>
+                        <w:t>p</w:t>
+                      </w:r>
+                      <w:r>
+                        <w:rPr>
+                          <w:rFonts w:ascii="Arial" w:hAnsi="Arial" w:cs="Arial"/>
+                          <w:color w:val="3C4043"/>
+                          <w:spacing w:val="3"/>
+                          <w:sz w:val="21"/>
+                          <w:szCs w:val="21"/>
+                        </w:rPr>
+                        <w:t>P</w:t>
+                      </w:r>
+                      <w:r>
+                        <w:rPr>
+                          <w:rFonts w:ascii="Arial" w:hAnsi="Arial" w:cs="Arial"/>
+                          <w:color w:val="3C4043"/>
+                          <w:spacing w:val="3"/>
+                          <w:sz w:val="21"/>
+                          <w:szCs w:val="21"/>
+                        </w:rPr>
+                        <w:t>car &lt;- 20</w:t>
+                      </w:r>
+                      <w:r>
+                        <w:rPr>
+                          <w:rFonts w:ascii="Arial" w:hAnsi="Arial" w:cs="Arial"/>
+                          <w:color w:val="3C4043"/>
+                          <w:spacing w:val="3"/>
+                          <w:sz w:val="21"/>
+                          <w:szCs w:val="21"/>
+                        </w:rPr>
+                        <w:t xml:space="preserve">; </w:t>
+                      </w:r>
+                      <w:r>
+                        <w:rPr>
+                          <w:rFonts w:ascii="Arial" w:hAnsi="Arial" w:cs="Arial"/>
+                          <w:color w:val="3C4043"/>
+                          <w:spacing w:val="3"/>
+                          <w:sz w:val="21"/>
+                          <w:szCs w:val="21"/>
+                        </w:rPr>
+                        <w:t>p</w:t>
+                      </w:r>
+                      <w:r>
+                        <w:rPr>
+                          <w:rFonts w:ascii="Arial" w:hAnsi="Arial" w:cs="Arial"/>
+                          <w:color w:val="3C4043"/>
+                          <w:spacing w:val="3"/>
+                          <w:sz w:val="21"/>
+                          <w:szCs w:val="21"/>
+                        </w:rPr>
+                        <w:t>G</w:t>
+                      </w:r>
+                      <w:r>
+                        <w:rPr>
+                          <w:rFonts w:ascii="Arial" w:hAnsi="Arial" w:cs="Arial"/>
+                          <w:color w:val="3C4043"/>
+                          <w:spacing w:val="3"/>
+                          <w:sz w:val="21"/>
+                          <w:szCs w:val="21"/>
+                        </w:rPr>
+                        <w:t>car &lt;- 40</w:t>
+                      </w:r>
+                      <w:r>
+                        <w:rPr>
+                          <w:rFonts w:ascii="Arial" w:hAnsi="Arial" w:cs="Arial"/>
+                          <w:color w:val="3C4043"/>
+                          <w:spacing w:val="3"/>
+                          <w:sz w:val="21"/>
+                          <w:szCs w:val="21"/>
+                        </w:rPr>
+                        <w:t xml:space="preserve">; </w:t>
+                      </w:r>
+                      <w:r>
+                        <w:rPr>
+                          <w:rFonts w:ascii="Arial" w:hAnsi="Arial" w:cs="Arial"/>
+                          <w:color w:val="3C4043"/>
+                          <w:spacing w:val="3"/>
+                          <w:sz w:val="21"/>
+                          <w:szCs w:val="21"/>
+                        </w:rPr>
+                        <w:t>salario &lt;- 100</w:t>
+                      </w:r>
+                      <w:r>
+                        <w:rPr>
+                          <w:rFonts w:ascii="Arial" w:hAnsi="Arial" w:cs="Arial"/>
+                          <w:color w:val="3C4043"/>
+                          <w:spacing w:val="3"/>
+                          <w:sz w:val="21"/>
+                          <w:szCs w:val="21"/>
+                        </w:rPr>
+                        <w:t>;</w:t>
+                      </w:r>
+                    </w:p>
+                    <w:p>
+                      <w:pPr>
+                        <w:spacing w:after="0" w:line="240" w:lineRule="auto"/>
+                        <w:jc w:val="center"/>
+                        <w:rPr>
+                          <w:rFonts w:ascii="Arial" w:hAnsi="Arial" w:cs="Arial"/>
+                          <w:color w:val="3C4043"/>
+                          <w:spacing w:val="3"/>
+                          <w:sz w:val="21"/>
+                          <w:szCs w:val="21"/>
+                        </w:rPr>
+                      </w:pPr>
+                    </w:p>
+                    <w:p>
+                      <w:pPr>
+                        <w:jc w:val="center"/>
+                      </w:pPr>
+                      <w:r>
+                        <w:rPr>
+                          <w:rFonts w:ascii="Arial" w:hAnsi="Arial" w:cs="Arial"/>
+                          <w:b/>
+                          <w:bCs/>
+                          <w:color w:val="3C4043"/>
+                          <w:spacing w:val="3"/>
+                          <w:sz w:val="21"/>
+                          <w:szCs w:val="21"/>
+                        </w:rPr>
+                        <w:t xml:space="preserve">total </w:t>
+                      </w:r>
+                      <w:r>
+                        <w:rPr>
+                          <w:rFonts w:ascii="Arial" w:hAnsi="Arial" w:cs="Arial"/>
+                          <w:color w:val="3C4043"/>
+                          <w:spacing w:val="3"/>
+                          <w:sz w:val="21"/>
+                          <w:szCs w:val="21"/>
+                        </w:rPr>
+                        <w:t>&lt;-</w:t>
+                      </w:r>
+                      <w:r>
+                        <w:rPr>
+                          <w:rFonts w:ascii="Arial" w:hAnsi="Arial" w:cs="Arial"/>
+                          <w:b/>
+                          <w:bCs/>
+                          <w:color w:val="3C4043"/>
+                          <w:spacing w:val="3"/>
+                          <w:sz w:val="21"/>
+                          <w:szCs w:val="21"/>
+                        </w:rPr>
+                        <w:t xml:space="preserve"> salario + (p</w:t>
+                      </w:r>
+                      <w:r>
+                        <w:rPr>
+                          <w:rFonts w:ascii="Arial" w:hAnsi="Arial" w:cs="Arial"/>
+                          <w:b/>
+                          <w:bCs/>
+                          <w:color w:val="3C4043"/>
+                          <w:spacing w:val="3"/>
+                          <w:sz w:val="21"/>
+                          <w:szCs w:val="21"/>
+                        </w:rPr>
+                        <w:t>P</w:t>
+                      </w:r>
+                      <w:r>
+                        <w:rPr>
+                          <w:rFonts w:ascii="Arial" w:hAnsi="Arial" w:cs="Arial"/>
+                          <w:b/>
+                          <w:bCs/>
+                          <w:color w:val="3C4043"/>
+                          <w:spacing w:val="3"/>
+                          <w:sz w:val="21"/>
+                          <w:szCs w:val="21"/>
+                        </w:rPr>
+                        <w:t xml:space="preserve">car * </w:t>
+                      </w:r>
+                      <w:r>
+                        <w:rPr>
+                          <w:rFonts w:ascii="Arial" w:hAnsi="Arial" w:cs="Arial"/>
+                          <w:b/>
+                          <w:bCs/>
+                          <w:color w:val="3C4043"/>
+                          <w:spacing w:val="3"/>
+                          <w:sz w:val="21"/>
+                          <w:szCs w:val="21"/>
+                        </w:rPr>
+                        <w:t>p</w:t>
+                      </w:r>
+                      <w:r>
+                        <w:rPr>
+                          <w:rFonts w:ascii="Arial" w:hAnsi="Arial" w:cs="Arial"/>
+                          <w:b/>
+                          <w:bCs/>
+                          <w:color w:val="3C4043"/>
+                          <w:spacing w:val="3"/>
+                          <w:sz w:val="21"/>
+                          <w:szCs w:val="21"/>
+                        </w:rPr>
+                        <w:t>Car) + (p</w:t>
+                      </w:r>
+                      <w:r>
+                        <w:rPr>
+                          <w:rFonts w:ascii="Arial" w:hAnsi="Arial" w:cs="Arial"/>
+                          <w:b/>
+                          <w:bCs/>
+                          <w:color w:val="3C4043"/>
+                          <w:spacing w:val="3"/>
+                          <w:sz w:val="21"/>
+                          <w:szCs w:val="21"/>
+                        </w:rPr>
+                        <w:t>G</w:t>
+                      </w:r>
+                      <w:r>
+                        <w:rPr>
+                          <w:rFonts w:ascii="Arial" w:hAnsi="Arial" w:cs="Arial"/>
+                          <w:b/>
+                          <w:bCs/>
+                          <w:color w:val="3C4043"/>
+                          <w:spacing w:val="3"/>
+                          <w:sz w:val="21"/>
+                          <w:szCs w:val="21"/>
+                        </w:rPr>
+                        <w:t>car</w:t>
+                      </w:r>
+                      <w:r>
+                        <w:rPr>
+                          <w:rFonts w:ascii="Arial" w:hAnsi="Arial" w:cs="Arial"/>
+                          <w:b/>
+                          <w:bCs/>
+                          <w:color w:val="3C4043"/>
+                          <w:spacing w:val="3"/>
+                          <w:sz w:val="21"/>
+                          <w:szCs w:val="21"/>
+                        </w:rPr>
+                        <w:t xml:space="preserve"> </w:t>
+                      </w:r>
+                      <w:r>
+                        <w:rPr>
+                          <w:rFonts w:ascii="Arial" w:hAnsi="Arial" w:cs="Arial"/>
+                          <w:b/>
+                          <w:bCs/>
+                          <w:color w:val="3C4043"/>
+                          <w:spacing w:val="3"/>
+                          <w:sz w:val="21"/>
+                          <w:szCs w:val="21"/>
+                        </w:rPr>
+                        <w:t>*</w:t>
+                      </w:r>
+                      <w:r>
+                        <w:rPr>
+                          <w:rFonts w:ascii="Arial" w:hAnsi="Arial" w:cs="Arial"/>
+                          <w:b/>
+                          <w:bCs/>
+                          <w:color w:val="3C4043"/>
+                          <w:spacing w:val="3"/>
+                          <w:sz w:val="21"/>
+                          <w:szCs w:val="21"/>
+                        </w:rPr>
+                        <w:t xml:space="preserve"> </w:t>
+                      </w:r>
+                      <w:r>
+                        <w:rPr>
+                          <w:rFonts w:ascii="Arial" w:hAnsi="Arial" w:cs="Arial"/>
+                          <w:b/>
+                          <w:bCs/>
+                          <w:color w:val="3C4043"/>
+                          <w:spacing w:val="3"/>
+                          <w:sz w:val="21"/>
+                          <w:szCs w:val="21"/>
+                        </w:rPr>
+                        <w:t>g</w:t>
+                      </w:r>
+                      <w:r>
+                        <w:rPr>
+                          <w:rFonts w:ascii="Arial" w:hAnsi="Arial" w:cs="Arial"/>
+                          <w:b/>
+                          <w:bCs/>
+                          <w:color w:val="3C4043"/>
+                          <w:spacing w:val="3"/>
+                          <w:sz w:val="21"/>
+                          <w:szCs w:val="21"/>
+                        </w:rPr>
+                        <w:t>Car)</w:t>
+                      </w:r>
+                    </w:p>
+                  </w:txbxContent>
+                </v:textbox>
+              </v:shape>
+            </w:pict>
+          </mc:Fallback>
+        </mc:AlternateContent>
+      </w:r>
+    </w:p>
+    <w:p/>
+    <w:p>
+      <w:r>
+        <w:rPr>
+          <w:noProof/>
+        </w:rPr>
+        <mc:AlternateContent>
+          <mc:Choice Requires="wps">
+            <w:drawing>
+              <wp:anchor distT="0" distB="0" distL="114300" distR="114300" simplePos="0" relativeHeight="251666432" behindDoc="0" locked="0" layoutInCell="1" allowOverlap="1" wp14:anchorId="50FFA632" wp14:editId="6E60243B">
+                <wp:simplePos x="0" y="0"/>
+                <wp:positionH relativeFrom="column">
+                  <wp:posOffset>2261870</wp:posOffset>
+                </wp:positionH>
+                <wp:positionV relativeFrom="paragraph">
+                  <wp:posOffset>107125</wp:posOffset>
+                </wp:positionV>
+                <wp:extent cx="0" cy="313690"/>
+                <wp:effectExtent l="76200" t="0" r="57150" b="48260"/>
+                <wp:wrapNone/>
+                <wp:docPr id="5" name="Conector recto de flecha 5"/>
+                <wp:cNvGraphicFramePr/>
+                <a:graphic xmlns:a="http://schemas.openxmlformats.org/drawingml/2006/main">
+                  <a:graphicData uri="http://schemas.microsoft.com/office/word/2010/wordprocessingShape">
+                    <wps:wsp>
+                      <wps:cNvCnPr/>
+                      <wps:spPr>
+                        <a:xfrm>
+                          <a:off x="0" y="0"/>
+                          <a:ext cx="0" cy="313690"/>
+                        </a:xfrm>
+                        <a:prstGeom prst="straightConnector1">
+                          <a:avLst/>
+                        </a:prstGeom>
+                        <a:ln>
+                          <a:solidFill>
+                            <a:schemeClr val="tx1"/>
+                          </a:solidFill>
+                          <a:tailEnd type="triangle"/>
+                        </a:ln>
+                      </wps:spPr>
+                      <wps:style>
+                        <a:lnRef idx="1">
+                          <a:schemeClr val="accent1"/>
+                        </a:lnRef>
+                        <a:fillRef idx="0">
+                          <a:schemeClr val="accent1"/>
+                        </a:fillRef>
+                        <a:effectRef idx="0">
+                          <a:schemeClr val="accent1"/>
+                        </a:effectRef>
+                        <a:fontRef idx="minor">
+                          <a:schemeClr val="tx1"/>
+                        </a:fontRef>
+                      </wps:style>
+                      <wps:bodyPr/>
+                    </wps:wsp>
+                  </a:graphicData>
+                </a:graphic>
+              </wp:anchor>
+            </w:drawing>
+          </mc:Choice>
+          <mc:Fallback>
+            <w:pict>
+              <v:shape w14:anchorId="7EE808CD" id="Conector recto de flecha 5" o:spid="_x0000_s1026" type="#_x0000_t32" style="position:absolute;margin-left:178.1pt;margin-top:8.45pt;width:0;height:24.7pt;z-index:251666432;visibility:visible;mso-wrap-style:square;mso-wrap-distance-left:9pt;mso-wrap-distance-top:0;mso-wrap-distance-right:9pt;mso-wrap-distance-bottom:0;mso-position-horizontal:absolute;mso-position-horizontal-relative:text;mso-position-vertical:absolute;mso-position-vertical-relative:text" o:gfxdata="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" strokecolor="black [3213]" strokeweight=".5pt">
+                <v:stroke endarrow="block" joinstyle="miter"/>
+              </v:shape>
+            </w:pict>
+          </mc:Fallback>
+        </mc:AlternateContent>
+      </w:r>
+    </w:p>
+    <w:p>
+      <w:r>
+        <w:rPr>
+          <w:noProof/>
+        </w:rPr>
+        <mc:AlternateContent>
+          <mc:Choice Requires="wps">
+            <w:drawing>
+              <wp:anchor distT="0" distB="0" distL="114300" distR="114300" simplePos="0" relativeHeight="251679744" behindDoc="0" locked="0" layoutInCell="1" allowOverlap="1" wp14:anchorId="2256BE79" wp14:editId="520D5254">
+                <wp:simplePos x="0" y="0"/>
+                <wp:positionH relativeFrom="column">
+                  <wp:posOffset>1419860</wp:posOffset>
+                </wp:positionH>
+                <wp:positionV relativeFrom="paragraph">
+                  <wp:posOffset>130810</wp:posOffset>
+                </wp:positionV>
+                <wp:extent cx="1685925" cy="807085"/>
+                <wp:effectExtent l="0" t="0" r="28575" b="12065"/>
+                <wp:wrapNone/>
+                <wp:docPr id="13" name="Diagrama de flujo: documento 13"/>
+                <wp:cNvGraphicFramePr/>
+                <a:graphic xmlns:a="http://schemas.openxmlformats.org/drawingml/2006/main">
+                  <a:graphicData uri="http://schemas.microsoft.com/office/word/2010/wordprocessingShape">
+                    <wps:wsp>
+                      <wps:cNvSpPr/>
+                      <wps:spPr>
+                        <a:xfrm>
+                          <a:off x="0" y="0"/>
+                          <a:ext cx="1685925" cy="807085"/>
+                        </a:xfrm>
+                        <a:prstGeom prst="flowChartDocument">
+                          <a:avLst/>
+                        </a:prstGeom>
+                        <a:noFill/>
+                        <a:ln>
+                          <a:solidFill>
+                            <a:schemeClr val="tx1"/>
+                          </a:solidFill>
+                        </a:ln>
+                      </wps:spPr>
+                      <wps:style>
+                        <a:lnRef idx="2">
+                          <a:schemeClr val="accent1">
+                            <a:shade val="50000"/>
+                          </a:schemeClr>
+                        </a:lnRef>
+                        <a:fillRef idx="1">
+                          <a:schemeClr val="accent1"/>
+                        </a:fillRef>
+                        <a:effectRef idx="0">
+                          <a:schemeClr val="accent1"/>
+                        </a:effectRef>
+                        <a:fontRef idx="minor">
+                          <a:schemeClr val="lt1"/>
+                        </a:fontRef>
+                      </wps:style>
+                      <wps:txbx>
+                        <w:txbxContent>
+                          <w:p>
+                            <w:pPr>
+                              <w:jc w:val="center"/>
+                              <w:rPr>
+                                <w:lang w:val="es-ES"/>
+                              </w:rPr>
+                            </w:pPr>
+                            <w:r>
+                              <w:rPr>
+                                <w:color w:val="000000" w:themeColor="text1"/>
+                                <w:lang w:val="es-ES"/>
+                              </w:rPr>
+                              <w:t>“El total a pagar por el día de trabajo del empleado es</w:t>
+                            </w:r>
+                            <w:proofErr w:type="gramStart"/>
+                            <w:r>
+                              <w:rPr>
+                                <w:color w:val="000000" w:themeColor="text1"/>
+                                <w:lang w:val="es-ES"/>
+                              </w:rPr>
+                              <w:t>: ”</w:t>
+                            </w:r>
+                            <w:proofErr w:type="gramEnd"/>
+                            <w:r>
+                              <w:rPr>
+                                <w:color w:val="000000" w:themeColor="text1"/>
+                                <w:lang w:val="es-ES"/>
+                              </w:rPr>
+                              <w:t xml:space="preserve">, </w:t>
+                            </w:r>
+                            <w:r>
+                              <w:rPr>
+                                <w:b/>
+                                <w:bCs/>
+                                <w:color w:val="000000" w:themeColor="text1"/>
+                                <w:lang w:val="es-ES"/>
+                              </w:rPr>
+                              <w:t>total</w:t>
+                            </w:r>
+                            <w:r>
+                              <w:rPr>
+                                <w:color w:val="000000" w:themeColor="text1"/>
+                                <w:lang w:val="es-ES"/>
+                              </w:rPr>
+                              <w:t>, “</w:t>
+                            </w:r>
+                            <w:r>
+                              <w:rPr>
+                                <w:color w:val="000000" w:themeColor="text1"/>
+                                <w:lang w:val="es-ES"/>
+                              </w:rPr>
+                              <w:t xml:space="preserve"> $</w:t>
+                            </w:r>
+                            <w:r>
+                              <w:rPr>
+                                <w:color w:val="000000" w:themeColor="text1"/>
+                                <w:lang w:val="es-ES"/>
+                              </w:rPr>
+                              <w:t>”</w:t>
+                            </w:r>
+                          </w:p>
+                        </w:txbxContent>
+                      </wps:txbx>
+                      <wps:bodyPr rot="0" spcFirstLastPara="0" vertOverflow="overflow" horzOverflow="overflow" vert="horz" wrap="square" lIns="91440" tIns="45720" rIns="91440" bIns="45720" numCol="1" spcCol="0" rtlCol="0" fromWordArt="0" anchor="ctr" anchorCtr="0" forceAA="0" compatLnSpc="1">
+                        <a:prstTxWarp prst="textNoShape">
+                          <a:avLst/>
+                        </a:prstTxWarp>
+                        <a:noAutofit/>
+                      </wps:bodyPr>
+                    </wps:wsp>
+                  </a:graphicData>
+                </a:graphic>
+                <wp14:sizeRelH relativeFrom="margin">
+                  <wp14:pctWidth>0</wp14:pctWidth>
+                </wp14:sizeRelH>
+                <wp14:sizeRelV relativeFrom="margin">
+                  <wp14:pctHeight>0</wp14:pctHeight>
+                </wp14:sizeRelV>
+              </wp:anchor>
+            </w:drawing>
+          </mc:Choice>
+          <mc:Fallback>
+            <w:pict>
+              <v:shapetype w14:anchorId="2256BE79" id="_x0000_t114" coordsize="21600,21600" o:spt="114" path="m,20172v945,400,1887,628,2795,913c3587,21312,4342,21370,5060,21597v2037,,2567,-227,3095,-285c8722,21197,9325,20970,9855,20800v490,-228,945,-400,1472,-740c11817,19887,12347,19660,12875,19375v567,-228,1095,-513,1700,-740c15177,18462,15782,18122,16537,17950v718,-113,1398,-398,2228,-513c19635,17437,20577,17322,21597,17322l21597,,,xe">
+                <v:stroke joinstyle="miter"/>
+                <v:path o:connecttype="custom" o:connectlocs="10800,0;0,10800;10800,20400;21600,10800" textboxrect="0,0,21600,17322"/>
+              </v:shapetype>
+              <v:shape id="Diagrama de flujo: documento 13" o:spid="_x0000_s1029" type="#_x0000_t114" style="position:absolute;margin-left:111.8pt;margin-top:10.3pt;width:132.75pt;height:63.55pt;z-index:251679744;visibility:visible;mso-wrap-style:square;mso-width-percent:0;mso-height-percent:0;mso-wrap-distance-left:9pt;mso-wrap-distance-top:0;mso-wrap-distance-right:9pt;mso-wrap-distance-bottom:0;mso-position-horizontal:absolute;mso-position-horizontal-relative:text;mso-position-vertical:absolute;mso-position-vertical-relative:text;mso-width-percent:0;mso-height-percent:0;mso-width-relative:margin;mso-height-relative:margin;v-text-anchor:middle" o:gfxdata="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" filled="f" strokecolor="black [3213]" strokeweight="1pt">
+                <v:textbox>
+                  <w:txbxContent>
+                    <w:p>
+                      <w:pPr>
+                        <w:jc w:val="center"/>
+                        <w:rPr>
+                          <w:lang w:val="es-ES"/>
+                        </w:rPr>
+                      </w:pPr>
+                      <w:r>
+                        <w:rPr>
+                          <w:color w:val="000000" w:themeColor="text1"/>
+                          <w:lang w:val="es-ES"/>
+                        </w:rPr>
+                        <w:t>“El total a pagar por el día de trabajo del empleado es</w:t>
+                      </w:r>
+                      <w:proofErr w:type="gramStart"/>
+                      <w:r>
+                        <w:rPr>
+                          <w:color w:val="000000" w:themeColor="text1"/>
+                          <w:lang w:val="es-ES"/>
+                        </w:rPr>
+                        <w:t>: ”</w:t>
+                      </w:r>
+                      <w:proofErr w:type="gramEnd"/>
+                      <w:r>
+                        <w:rPr>
+                          <w:color w:val="000000" w:themeColor="text1"/>
+                          <w:lang w:val="es-ES"/>
+                        </w:rPr>
+                        <w:t xml:space="preserve">, </w:t>
+                      </w:r>
+                      <w:r>
+                        <w:rPr>
+                          <w:b/>
+                          <w:bCs/>
+                          <w:color w:val="000000" w:themeColor="text1"/>
+                          <w:lang w:val="es-ES"/>
+                        </w:rPr>
+                        <w:t>total</w:t>
+                      </w:r>
+                      <w:r>
+                        <w:rPr>
+                          <w:color w:val="000000" w:themeColor="text1"/>
+                          <w:lang w:val="es-ES"/>
+                        </w:rPr>
+                        <w:t>, “</w:t>
+                      </w:r>
+                      <w:r>
+                        <w:rPr>
+                          <w:color w:val="000000" w:themeColor="text1"/>
+                          <w:lang w:val="es-ES"/>
+                        </w:rPr>
+                        <w:t xml:space="preserve"> $</w:t>
+                      </w:r>
+                      <w:r>
+                        <w:rPr>
+                          <w:color w:val="000000" w:themeColor="text1"/>
+                          <w:lang w:val="es-ES"/>
+                        </w:rPr>
+                        <w:t>”</w:t>
+                      </w:r>
+                    </w:p>
+                  </w:txbxContent>
+                </v:textbox>
+              </v:shape>
+            </w:pict>
+          </mc:Fallback>
+        </mc:AlternateContent>
+      </w:r>
+    </w:p>
+    <w:p/>
+    <w:p/>
+    <w:p>
+      <w:r>
+        <w:rPr>
+          <w:noProof/>
+        </w:rPr>
+        <mc:AlternateContent>
+          <mc:Choice Requires="wps">
+            <w:drawing>
+              <wp:anchor distT="0" distB="0" distL="114300" distR="114300" simplePos="0" relativeHeight="251668480" behindDoc="0" locked="0" layoutInCell="1" allowOverlap="1" wp14:anchorId="1EED5473" wp14:editId="642E80AD">
+                <wp:simplePos x="0" y="0"/>
+                <wp:positionH relativeFrom="column">
+                  <wp:posOffset>2264410</wp:posOffset>
+                </wp:positionH>
+                <wp:positionV relativeFrom="paragraph">
+                  <wp:posOffset>23050</wp:posOffset>
+                </wp:positionV>
+                <wp:extent cx="0" cy="313690"/>
+                <wp:effectExtent l="76200" t="0" r="57150" b="48260"/>
+                <wp:wrapNone/>
+                <wp:docPr id="6" name="Conector recto de flecha 6"/>
+                <wp:cNvGraphicFramePr/>
+                <a:graphic xmlns:a="http://schemas.openxmlformats.org/drawingml/2006/main">
+                  <a:graphicData uri="http://schemas.microsoft.com/office/word/2010/wordprocessingShape">
+                    <wps:wsp>
+                      <wps:cNvCnPr/>
+                      <wps:spPr>
+                        <a:xfrm>
+                          <a:off x="0" y="0"/>
+                          <a:ext cx="0" cy="313690"/>
+                        </a:xfrm>
+                        <a:prstGeom prst="straightConnector1">
+                          <a:avLst/>
+                        </a:prstGeom>
+                        <a:ln>
+                          <a:solidFill>
+                            <a:schemeClr val="tx1"/>
+                          </a:solidFill>
+                          <a:tailEnd type="triangle"/>
+                        </a:ln>
+                      </wps:spPr>
+                      <wps:style>
+                        <a:lnRef idx="1">
+                          <a:schemeClr val="accent1"/>
+                        </a:lnRef>
+                        <a:fillRef idx="0">
+                          <a:schemeClr val="accent1"/>
+                        </a:fillRef>
+                        <a:effectRef idx="0">
+                          <a:schemeClr val="accent1"/>
+                        </a:effectRef>
+                        <a:fontRef idx="minor">
+                          <a:schemeClr val="tx1"/>
+                        </a:fontRef>
+                      </wps:style>
+                      <wps:bodyPr/>
+                    </wps:wsp>
+                  </a:graphicData>
+                </a:graphic>
+              </wp:anchor>
+            </w:drawing>
+          </mc:Choice>
+          <mc:Fallback>
+            <w:pict>
+              <v:shape w14:anchorId="1B98B852" id="Conector recto de flecha 6" o:spid="_x0000_s1026" type="#_x0000_t32" style="position:absolute;margin-left:178.3pt;margin-top:1.8pt;width:0;height:24.7pt;z-index:251668480;visibility:visible;mso-wrap-style:square;mso-wrap-distance-left:9pt;mso-wrap-distance-top:0;mso-wrap-distance-right:9pt;mso-wrap-distance-bottom:0;mso-position-horizontal:absolute;mso-position-horizontal-relative:text;mso-position-vertical:absolute;mso-position-vertical-relative:text" o:gfxdata="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" strokecolor="black [3213]" strokeweight=".5pt">
+                <v:stroke endarrow="block" joinstyle="miter"/>
+              </v:shape>
+            </w:pict>
+          </mc:Fallback>
+        </mc:AlternateContent>
+      </w:r>
+    </w:p>
+    <w:p>
+      <w:r>
+        <w:rPr>
+          <w:noProof/>
+        </w:rPr>
+        <mc:AlternateContent>
+          <mc:Choice Requires="wps">
+            <w:drawing>
+              <wp:anchor distT="0" distB="0" distL="114300" distR="114300" simplePos="0" relativeHeight="251661312" behindDoc="0" locked="0" layoutInCell="1" allowOverlap="1" wp14:anchorId="320EA861" wp14:editId="1CA2B4E9">
+                <wp:simplePos x="0" y="0"/>
+                <wp:positionH relativeFrom="column">
+                  <wp:posOffset>1764665</wp:posOffset>
+                </wp:positionH>
+                <wp:positionV relativeFrom="paragraph">
+                  <wp:posOffset>53785</wp:posOffset>
+                </wp:positionV>
+                <wp:extent cx="977265" cy="409575"/>
+                <wp:effectExtent l="0" t="0" r="13335" b="28575"/>
+                <wp:wrapNone/>
+                <wp:docPr id="2" name="Diagrama de flujo: terminador 2"/>
+                <wp:cNvGraphicFramePr/>
+                <a:graphic xmlns:a="http://schemas.openxmlformats.org/drawingml/2006/main">
+                  <a:graphicData uri="http://schemas.microsoft.com/office/word/2010/wordprocessingShape">
+                    <wps:wsp>
+                      <wps:cNvSpPr/>
+                      <wps:spPr>
+                        <a:xfrm>
+                          <a:off x="0" y="0"/>
+                          <a:ext cx="977265" cy="409575"/>
+                        </a:xfrm>
+                        <a:prstGeom prst="flowChartTerminator">
+                          <a:avLst/>
+                        </a:prstGeom>
+                        <a:noFill/>
+                        <a:ln>
+                          <a:solidFill>
+                            <a:schemeClr val="tx1"/>
+                          </a:solidFill>
+                        </a:ln>
+                      </wps:spPr>
+                      <wps:style>
+                        <a:lnRef idx="2">
+                          <a:schemeClr val="accent1">
+                            <a:shade val="50000"/>
+                          </a:schemeClr>
+                        </a:lnRef>
+                        <a:fillRef idx="1">
+                          <a:schemeClr val="accent1"/>
+                        </a:fillRef>
+                        <a:effectRef idx="0">
+                          <a:schemeClr val="accent1"/>
+                        </a:effectRef>
+                        <a:fontRef idx="minor">
+                          <a:schemeClr val="lt1"/>
+                        </a:fontRef>
+                      </wps:style>
+                      <wps:txbx>
+                        <w:txbxContent>
+                          <w:p>
+                            <w:pPr>
+                              <w:jc w:val="center"/>
+                              <w:rPr>
+                                <w:color w:val="000000" w:themeColor="text1"/>
+                                <w:lang w:val="es-ES"/>
+                              </w:rPr>
+                            </w:pPr>
+                            <w:r>
+                              <w:rPr>
+                                <w:color w:val="000000" w:themeColor="text1"/>
+                                <w:lang w:val="es-ES"/>
+                              </w:rPr>
+                              <w:t>Fin</w:t>
+                            </w:r>
+                          </w:p>
+                        </w:txbxContent>
+                      </wps:txbx>
+                      <wps:bodyPr rot="0" spcFirstLastPara="0" vertOverflow="overflow" horzOverflow="overflow" vert="horz" wrap="square" lIns="91440" tIns="45720" rIns="91440" bIns="45720" numCol="1" spcCol="0" rtlCol="0" fromWordArt="0" anchor="ctr" anchorCtr="0" forceAA="0" compatLnSpc="1">
+                        <a:prstTxWarp prst="textNoShape">
+                          <a:avLst/>
+                        </a:prstTxWarp>
+                        <a:noAutofit/>
+                      </wps:bodyPr>
+                    </wps:wsp>
+                  </a:graphicData>
+                </a:graphic>
+                <wp14:sizeRelH relativeFrom="margin">
+                  <wp14:pctWidth>0</wp14:pctWidth>
+                </wp14:sizeRelH>
+                <wp14:sizeRelV relativeFrom="margin">
+                  <wp14:pctHeight>0</wp14:pctHeight>
+                </wp14:sizeRelV>
+              </wp:anchor>
+            </w:drawing>
+          </mc:Choice>
+          <mc:Fallback>
+            <w:pict>
+              <v:shape w14:anchorId="320EA861" id="Diagrama de flujo: terminador 2" o:spid="_x0000_s1030" type="#_x0000_t116" style="position:absolute;margin-left:138.95pt;margin-top:4.25pt;width:76.95pt;height:32.25pt;z-index:251661312;visibility:visible;mso-wrap-style:square;mso-width-percent:0;mso-height-percent:0;mso-wrap-distance-left:9pt;mso-wrap-distance-top:0;mso-wrap-distance-right:9pt;mso-wrap-distance-bottom:0;mso-position-horizontal:absolute;mso-position-horizontal-relative:text;mso-position-vertical:absolute;mso-position-vertical-relative:text;mso-width-percent:0;mso-height-percent:0;mso-width-relative:margin;mso-height-relative:margin;v-text-anchor:middle" o:gfxdata="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" filled="f" strokecolor="black [3213]" strokeweight="1pt">
+                <v:textbox>
+                  <w:txbxContent>
+                    <w:p>
+                      <w:pPr>
+                        <w:jc w:val="center"/>
+                        <w:rPr>
+                          <w:color w:val="000000" w:themeColor="text1"/>
+                          <w:lang w:val="es-ES"/>
+                        </w:rPr>
+                      </w:pPr>
+                      <w:r>
+                        <w:rPr>
+                          <w:color w:val="000000" w:themeColor="text1"/>
+                          <w:lang w:val="es-ES"/>
+                        </w:rPr>
+                        <w:t>Fin</w:t>
+                      </w:r>
+                    </w:p>
+                  </w:txbxContent>
+                </v:textbox>
+              </v:shape>
+            </w:pict>
+          </mc:Fallback>
+        </mc:AlternateContent>
+      </w:r>
+    </w:p>
+    <w:p>
+      <w:pPr>
+        <w:tabs>
+          <w:tab w:val="left" w:pos="5049"/>
+        </w:tabs>
+      </w:pPr>
+      <w:r>
+        <w:tab/>
+      </w:r>
+    </w:p>
+    <w:p>
+      <w:pPr>
+        <w:tabs>
+          <w:tab w:val="left" w:pos="5049"/>
+        </w:tabs>
+      </w:pPr>
+    </w:p>
+    <w:p>
+      <w:pPr>
+        <w:tabs>
+          <w:tab w:val="left" w:pos="5049"/>
+        </w:tabs>
+      </w:pPr>
+    </w:p>
+    <w:p>
+      <w:pPr>
+        <w:tabs>
+          <w:tab w:val="left" w:pos="5049"/>
+        </w:tabs>
+        <w:spacing w:after="0" w:line="240" w:lineRule="auto"/>
+      </w:pPr>
+      <w:r>
+        <w:rPr>
+          <w:noProof/>
+        </w:rPr>
+        <w:lastRenderedPageBreak/>
+        <w:drawing>
+          <wp:anchor distT="0" distB="0" distL="114300" distR="114300" simplePos="0" relativeHeight="251682816" behindDoc="0" locked="0" layoutInCell="1" allowOverlap="1" wp14:anchorId="3C9CA0DB" wp14:editId="1E0EFFF3">
+            <wp:simplePos x="0" y="0"/>
+            <wp:positionH relativeFrom="margin">
+              <wp:posOffset>76200</wp:posOffset>
+            </wp:positionH>
+            <wp:positionV relativeFrom="paragraph">
+              <wp:posOffset>3819970</wp:posOffset>
+            </wp:positionV>
+            <wp:extent cx="3319780" cy="2362200"/>
+            <wp:effectExtent l="76200" t="76200" r="128270" b="133350"/>
+            <wp:wrapSquare wrapText="bothSides"/>
+            <wp:docPr id="15" name="Imagen 15"/>
+            <wp:cNvGraphicFramePr>
+              <a:graphicFrameLocks xmlns:a="http://schemas.openxmlformats.org/drawingml/2006/main" noChangeAspect="1"/>
+            </wp:cNvGraphicFramePr>
+            <a:graphic xmlns:a="http://schemas.openxmlformats.org/drawingml/2006/main">
+              <a:graphicData uri="http://schemas.openxmlformats.org/drawingml/2006/picture">
+                <pic:pic xmlns:pic="http://schemas.openxmlformats.org/drawingml/2006/picture">
+                  <pic:nvPicPr>
+                    <pic:cNvPr id="1" name=""/>
+                    <pic:cNvPicPr/>
+                  </pic:nvPicPr>
+                  <pic:blipFill>
+                    <a:blip r:embed="rId6">
+                      <a:extLst>
+                        <a:ext uri="{28A0092B-C50C-407E-A947-70E740481C1C}">
+                          <a14:useLocalDpi xmlns:a14="http://schemas.microsoft.com/office/drawing/2010/main" val="0"/>
+                        </a:ext>
+                      </a:extLst>
+                    </a:blip>
+                    <a:stretch>
+                      <a:fillRect/>
+                    </a:stretch>
+                  </pic:blipFill>
+                  <pic:spPr>
+                    <a:xfrm>
+                      <a:off x="0" y="0"/>
+                      <a:ext cx="3319780" cy="2362200"/>
+                    </a:xfrm>
+                    <a:prstGeom prst="rect">
+                      <a:avLst/>
+                    </a:prstGeom>
+                    <a:ln w="38100" cap="sq">
+                      <a:solidFill>
+                        <a:srgbClr val="000000"/>
+                      </a:solidFill>
+                      <a:prstDash val="solid"/>
+                      <a:miter lim="800000"/>
+                    </a:ln>
+                    <a:effectLst>
+                      <a:outerShdw blurRad="50800" dist="38100" dir="2700000" algn="tl" rotWithShape="0">
+                        <a:srgbClr val="000000">
+                          <a:alpha val="43000"/>
+                        </a:srgbClr>
+                      </a:outerShdw>
+                    </a:effectLst>
+                  </pic:spPr>
+                </pic:pic>
+              </a:graphicData>
+            </a:graphic>
+            <wp14:sizeRelH relativeFrom="margin">
+              <wp14:pctWidth>0</wp14:pctWidth>
+            </wp14:sizeRelH>
+            <wp14:sizeRelV relativeFrom="margin">
+              <wp14:pctHeight>0</wp14:pctHeight>
+            </wp14:sizeRelV>
+          </wp:anchor>
+        </w:drawing>
+      </w:r>
+      <w:r>
+        <w:rPr>
+          <w:noProof/>
+        </w:rPr>
+        <w:drawing>
+          <wp:anchor distT="0" distB="0" distL="114300" distR="114300" simplePos="0" relativeHeight="251681792" behindDoc="0" locked="0" layoutInCell="1" allowOverlap="1" wp14:anchorId="229D670C" wp14:editId="4817DF39">
+            <wp:simplePos x="0" y="0"/>
+            <wp:positionH relativeFrom="margin">
+              <wp:align>right</wp:align>
+            </wp:positionH>
+            <wp:positionV relativeFrom="paragraph">
+              <wp:posOffset>76513</wp:posOffset>
+            </wp:positionV>
+            <wp:extent cx="5204460" cy="3497580"/>
+            <wp:effectExtent l="76200" t="76200" r="129540" b="140970"/>
+            <wp:wrapSquare wrapText="bothSides"/>
+            <wp:docPr id="14" name="Imagen 14"/>
+            <wp:cNvGraphicFramePr>
+              <a:graphicFrameLocks xmlns:a="http://schemas.openxmlformats.org/drawingml/2006/main" noChangeAspect="1"/>
+            </wp:cNvGraphicFramePr>
+            <a:graphic xmlns:a="http://schemas.openxmlformats.org/drawingml/2006/main">
+              <a:graphicData uri="http://schemas.openxmlformats.org/drawingml/2006/picture">
+                <pic:pic xmlns:pic="http://schemas.openxmlformats.org/drawingml/2006/picture">
+                  <pic:nvPicPr>
+                    <pic:cNvPr id="1" name=""/>
+                    <pic:cNvPicPr/>
+                  </pic:nvPicPr>
+                  <pic:blipFill>
+                    <a:blip r:embed="rId7">
+                      <a:extLst>
+                        <a:ext uri="{28A0092B-C50C-407E-A947-70E740481C1C}">
+                          <a14:useLocalDpi xmlns:a14="http://schemas.microsoft.com/office/drawing/2010/main" val="0"/>
+                        </a:ext>
+                      </a:extLst>
+                    </a:blip>
+                    <a:stretch>
+                      <a:fillRect/>
+                    </a:stretch>
+                  </pic:blipFill>
+                  <pic:spPr>
+                    <a:xfrm>
+                      <a:off x="0" y="0"/>
+                      <a:ext cx="5204460" cy="3497580"/>
+                    </a:xfrm>
+                    <a:prstGeom prst="rect">
+                      <a:avLst/>
+                    </a:prstGeom>
+                    <a:ln w="38100" cap="sq">
+                      <a:solidFill>
+                        <a:srgbClr val="000000"/>
+                      </a:solidFill>
+                      <a:prstDash val="solid"/>
+                      <a:miter lim="800000"/>
+                    </a:ln>
+                    <a:effectLst>
+                      <a:outerShdw blurRad="50800" dist="38100" dir="2700000" algn="tl" rotWithShape="0">
+                        <a:srgbClr val="000000">
+                          <a:alpha val="43000"/>
+                        </a:srgbClr>
+                      </a:outerShdw>
+                    </a:effectLst>
+                  </pic:spPr>
+                </pic:pic>
+              </a:graphicData>
+            </a:graphic>
+            <wp14:sizeRelH relativeFrom="margin">
+              <wp14:pctWidth>0</wp14:pctWidth>
+            </wp14:sizeRelH>
+            <wp14:sizeRelV relativeFrom="margin">
+              <wp14:pctHeight>0</wp14:pctHeight>
+            </wp14:sizeRelV>
+          </wp:anchor>
+        </w:drawing>
+      </w:r>
+    </w:p>
+    <w:p>
+      <w:pPr>
+        <w:tabs>
+          <w:tab w:val="left" w:pos="5049"/>
+        </w:tabs>
+        <w:spacing w:after="0" w:line="240" w:lineRule="auto"/>
+      </w:pPr>
+    </w:p>
+    <w:p>
+      <w:pPr>
+        <w:tabs>
+          <w:tab w:val="left" w:pos="5049"/>
+        </w:tabs>
+        <w:spacing w:after="0" w:line="240" w:lineRule="auto"/>
+        <w:jc w:val="right"/>
+      </w:pPr>
+      <w:r>
+        <w:rPr>
+          <w:noProof/>
+        </w:rPr>
+        <w:drawing>
+          <wp:anchor distT="0" distB="0" distL="114300" distR="114300" simplePos="0" relativeHeight="251680768" behindDoc="0" locked="0" layoutInCell="1" allowOverlap="1" wp14:anchorId="67CC9AB3" wp14:editId="1B2086EF">
+            <wp:simplePos x="0" y="0"/>
+            <wp:positionH relativeFrom="margin">
+              <wp:align>right</wp:align>
+            </wp:positionH>
+            <wp:positionV relativeFrom="paragraph">
+              <wp:posOffset>2182767</wp:posOffset>
+            </wp:positionV>
+            <wp:extent cx="3323768" cy="2279575"/>
+            <wp:effectExtent l="76200" t="76200" r="124460" b="140335"/>
+            <wp:wrapSquare wrapText="bothSides"/>
+            <wp:docPr id="16" name="Imagen 16"/>
+            <wp:cNvGraphicFramePr>
+              <a:graphicFrameLocks xmlns:a="http://schemas.openxmlformats.org/drawingml/2006/main" noChangeAspect="1"/>
+            </wp:cNvGraphicFramePr>
+            <a:graphic xmlns:a="http://schemas.openxmlformats.org/drawingml/2006/main">
+              <a:graphicData uri="http://schemas.openxmlformats.org/drawingml/2006/picture">
+                <pic:pic xmlns:pic="http://schemas.openxmlformats.org/drawingml/2006/picture">
+                  <pic:nvPicPr>
+                    <pic:cNvPr id="1" name=""/>
+                    <pic:cNvPicPr/>
+                  </pic:nvPicPr>
+                  <pic:blipFill>
+                    <a:blip r:embed="rId8">
+                      <a:extLst>
+                        <a:ext uri="{28A0092B-C50C-407E-A947-70E740481C1C}">
+                          <a14:useLocalDpi xmlns:a14="http://schemas.microsoft.com/office/drawing/2010/main" val="0"/>
+                        </a:ext>
+                      </a:extLst>
+                    </a:blip>
+                    <a:stretch>
+                      <a:fillRect/>
+                    </a:stretch>
+                  </pic:blipFill>
+                  <pic:spPr>
+                    <a:xfrm>
+                      <a:off x="0" y="0"/>
+                      <a:ext cx="3323768" cy="2279575"/>
+                    </a:xfrm>
+                    <a:prstGeom prst="rect">
+                      <a:avLst/>
+                    </a:prstGeom>
+                    <a:ln w="38100" cap="sq">
+                      <a:solidFill>
+                        <a:srgbClr val="000000"/>
+                      </a:solidFill>
+                      <a:prstDash val="solid"/>
+                      <a:miter lim="800000"/>
+                    </a:ln>
+                    <a:effectLst>
+                      <a:outerShdw blurRad="50800" dist="38100" dir="2700000" algn="tl" rotWithShape="0">
+                        <a:srgbClr val="000000">
+                          <a:alpha val="43000"/>
+                        </a:srgbClr>
+                      </a:outerShdw>
+                    </a:effectLst>
+                  </pic:spPr>
+                </pic:pic>
+              </a:graphicData>
+            </a:graphic>
+          </wp:anchor>
+        </w:drawing>
+      </w:r>
+    </w:p>
+    <w:p/>
+    <w:p/>
+    <w:p/>
+    <w:p/>
+    <w:p/>
+    <w:p/>
+    <w:p/>
+    <w:p/>
+    <w:p/>
+    <w:p/>
+    <w:p/>
+    <w:p/>
+    <w:p/>
+    <w:p/>
+    <w:p/>
+    <w:p>
+      <w:r>
+        <w:lastRenderedPageBreak/>
+        <w:t>Ejercicio#2 ODAPAS requiere determinar el pago que debe realizar una persona por el total de metros cúbicos que consume de agua al llenar una alberca (ver figura 1). Realice un algoritmo que permita determinar ese pago, conociendo que se trata de una alberca rectangular y se desconoce su volumen. (3</w:t>
+      </w:r>
+      <w:r>
+        <w:t xml:space="preserve"> </w:t>
+      </w:r>
+      <w:r>
+        <w:t>puntos).</w:t>
+      </w:r>
+    </w:p>
     <w:sectPr>
-      <w:headerReference w:type="default" r:id="rId6"/>
+      <w:headerReference w:type="default" r:id="rId9"/>
       <w:pgSz w:w="11906" w:h="16838"/>
       <w:pgMar w:top="1417" w:right="1701" w:bottom="1417" w:left="1701" w:header="708" w:footer="708" w:gutter="0"/>
       <w:cols w:space="708"/>
@@ -521,7 +3947,6 @@
   <w:style w:type="character" w:default="1" w:styleId="Fuentedeprrafopredeter">
     <w:name w:val="Default Paragraph Font"/>
     <w:uiPriority w:val="1"/>
-    <w:semiHidden/>
     <w:unhideWhenUsed/>
   </w:style>
   <w:style w:type="table" w:default="1" w:styleId="Tablanormal">

</xml_diff>